<commit_message>
"Final" version of the report.
</commit_message>
<xml_diff>
--- a/docs/Checkpoint II - Report.docx
+++ b/docs/Checkpoint II - Report.docx
@@ -152,6 +152,8 @@
         <w:jc w:val="both"/>
         <w:rPr>
           <w:rFonts w:ascii="Calibri" w:eastAsia="DejaVu Sans Condensed" w:hAnsi="Calibri"/>
+          <w:sz w:val="22"/>
+          <w:szCs w:val="22"/>
           <w:lang w:val="en-GB"/>
         </w:rPr>
       </w:pPr>
@@ -165,6 +167,8 @@
       <w:r>
         <w:rPr>
           <w:rFonts w:ascii="Calibri" w:eastAsia="DejaVu Sans Condensed" w:hAnsi="Calibri"/>
+          <w:sz w:val="22"/>
+          <w:szCs w:val="22"/>
           <w:lang w:val="en-GB"/>
         </w:rPr>
         <w:t xml:space="preserve">Static tables from esportsearnings.com and </w:t>
@@ -173,6 +177,8 @@
       <w:r>
         <w:rPr>
           <w:rFonts w:ascii="Calibri" w:eastAsia="DejaVu Sans Condensed" w:hAnsi="Calibri"/>
+          <w:sz w:val="22"/>
+          <w:szCs w:val="22"/>
           <w:lang w:val="en-GB"/>
         </w:rPr>
         <w:t>worldbank.org’s</w:t>
@@ -181,6 +187,8 @@
       <w:r>
         <w:rPr>
           <w:rFonts w:ascii="Calibri" w:eastAsia="DejaVu Sans Condensed" w:hAnsi="Calibri"/>
+          <w:sz w:val="22"/>
+          <w:szCs w:val="22"/>
           <w:lang w:val="en-GB"/>
         </w:rPr>
         <w:t xml:space="preserve"> </w:t>
@@ -189,14 +197,36 @@
       <w:r>
         <w:rPr>
           <w:rFonts w:ascii="Calibri" w:eastAsia="DejaVu Sans Condensed" w:hAnsi="Calibri"/>
-          <w:lang w:val="en-GB"/>
-        </w:rPr>
-        <w:t>APIs, and</w:t>
+          <w:sz w:val="22"/>
+          <w:szCs w:val="22"/>
+          <w:lang w:val="en-GB"/>
+        </w:rPr>
+        <w:t>APIs,</w:t>
+      </w:r>
+      <w:r>
+        <w:rPr>
+          <w:rFonts w:ascii="Calibri" w:eastAsia="DejaVu Sans Condensed" w:hAnsi="Calibri"/>
+          <w:sz w:val="22"/>
+          <w:szCs w:val="22"/>
+          <w:lang w:val="en-GB"/>
+        </w:rPr>
+        <w:t xml:space="preserve"> </w:t>
+      </w:r>
+      <w:r>
+        <w:rPr>
+          <w:rFonts w:ascii="Calibri" w:eastAsia="DejaVu Sans Condensed" w:hAnsi="Calibri"/>
+          <w:sz w:val="22"/>
+          <w:szCs w:val="22"/>
+          <w:lang w:val="en-GB"/>
+        </w:rPr>
+        <w:t>and</w:t>
       </w:r>
       <w:proofErr w:type="gramEnd"/>
       <w:r>
         <w:rPr>
           <w:rFonts w:ascii="Calibri" w:eastAsia="DejaVu Sans Condensed" w:hAnsi="Calibri"/>
+          <w:sz w:val="22"/>
+          <w:szCs w:val="22"/>
           <w:lang w:val="en-GB"/>
         </w:rPr>
         <w:t xml:space="preserve"> scraping from esportsearnings.com.</w:t>
@@ -204,6 +234,8 @@
       <w:r>
         <w:rPr>
           <w:rFonts w:ascii="Calibri" w:eastAsia="DejaVu Sans Condensed" w:hAnsi="Calibri"/>
+          <w:sz w:val="22"/>
+          <w:szCs w:val="22"/>
           <w:lang w:val="en-GB"/>
         </w:rPr>
         <w:t xml:space="preserve"> </w:t>
@@ -211,21 +243,30 @@
       <w:r>
         <w:rPr>
           <w:rFonts w:ascii="Calibri" w:eastAsia="DejaVu Sans Condensed" w:hAnsi="Calibri"/>
-          <w:b/>
-          <w:lang w:val="en-GB"/>
-        </w:rPr>
-        <w:t xml:space="preserve">TBA </w:t>
+          <w:sz w:val="22"/>
+          <w:szCs w:val="22"/>
+          <w:lang w:val="en-GB"/>
+        </w:rPr>
+        <w:t>Sample</w:t>
       </w:r>
       <w:r>
         <w:rPr>
           <w:rFonts w:ascii="Calibri" w:eastAsia="DejaVu Sans Condensed" w:hAnsi="Calibri"/>
-          <w:b/>
-          <w:lang w:val="en-GB"/>
-        </w:rPr>
-        <w:t>country codes etc</w:t>
-      </w:r>
-      <w:bookmarkStart w:id="0" w:name="_GoBack"/>
-      <w:bookmarkEnd w:id="0"/>
+          <w:sz w:val="22"/>
+          <w:szCs w:val="22"/>
+          <w:lang w:val="en-GB"/>
+        </w:rPr>
+        <w:t>s</w:t>
+      </w:r>
+      <w:r>
+        <w:rPr>
+          <w:rFonts w:ascii="Calibri" w:eastAsia="DejaVu Sans Condensed" w:hAnsi="Calibri"/>
+          <w:sz w:val="22"/>
+          <w:szCs w:val="22"/>
+          <w:lang w:val="en-GB"/>
+        </w:rPr>
+        <w:t>:</w:t>
+      </w:r>
     </w:p>
     <w:p>
       <w:pPr>
@@ -240,44 +281,10 @@
       </w:pPr>
       <w:r>
         <w:rPr>
-          <w:rFonts w:ascii="Calibri" w:eastAsia="DejaVu Sans Condensed" w:hAnsi="Calibri"/>
-          <w:lang w:val="en-GB"/>
-        </w:rPr>
-        <w:tab/>
-        <w:t>Sample</w:t>
-      </w:r>
-      <w:r>
-        <w:rPr>
-          <w:rFonts w:ascii="Calibri" w:eastAsia="DejaVu Sans Condensed" w:hAnsi="Calibri"/>
-          <w:lang w:val="en-GB"/>
-        </w:rPr>
-        <w:t>s</w:t>
-      </w:r>
-      <w:r>
-        <w:rPr>
-          <w:rFonts w:ascii="Calibri" w:eastAsia="DejaVu Sans Condensed" w:hAnsi="Calibri"/>
-          <w:lang w:val="en-GB"/>
-        </w:rPr>
-        <w:t>:</w:t>
-      </w:r>
-    </w:p>
-    <w:p>
-      <w:pPr>
-        <w:widowControl w:val="0"/>
-        <w:suppressAutoHyphens/>
-        <w:spacing w:after="120"/>
-        <w:jc w:val="both"/>
-        <w:rPr>
-          <w:rFonts w:ascii="Calibri" w:eastAsia="DejaVu Sans Condensed" w:hAnsi="Calibri"/>
-          <w:lang w:val="en-GB"/>
-        </w:rPr>
-      </w:pPr>
-      <w:r>
-        <w:rPr>
           <w:noProof/>
         </w:rPr>
         <w:drawing>
-          <wp:anchor distT="0" distB="0" distL="114300" distR="114300" simplePos="0" relativeHeight="251685888" behindDoc="0" locked="0" layoutInCell="1" allowOverlap="1" wp14:anchorId="7103A98E" wp14:editId="4F02E90F">
+          <wp:anchor distT="0" distB="0" distL="114300" distR="114300" simplePos="0" relativeHeight="251659264" behindDoc="0" locked="0" layoutInCell="1" allowOverlap="1" wp14:anchorId="7103A98E" wp14:editId="3BA19816">
             <wp:simplePos x="0" y="0"/>
             <wp:positionH relativeFrom="column">
               <wp:posOffset>3630846</wp:posOffset>
@@ -285,8 +292,8 @@
             <wp:positionV relativeFrom="paragraph">
               <wp:posOffset>4466</wp:posOffset>
             </wp:positionV>
-            <wp:extent cx="1416818" cy="2113036"/>
-            <wp:effectExtent l="0" t="0" r="0" b="1905"/>
+            <wp:extent cx="1868994" cy="2787409"/>
+            <wp:effectExtent l="0" t="0" r="0" b="0"/>
             <wp:wrapNone/>
             <wp:docPr id="6" name="Picture 6"/>
             <wp:cNvGraphicFramePr>
@@ -308,7 +315,7 @@
                   <pic:spPr>
                     <a:xfrm>
                       <a:off x="0" y="0"/>
-                      <a:ext cx="1429114" cy="2131374"/>
+                      <a:ext cx="1875186" cy="2796643"/>
                     </a:xfrm>
                     <a:prstGeom prst="rect">
                       <a:avLst/>
@@ -331,18 +338,18 @@
           <w:noProof/>
         </w:rPr>
         <w:drawing>
-          <wp:anchor distT="0" distB="0" distL="114300" distR="114300" simplePos="0" relativeHeight="251669504" behindDoc="0" locked="0" layoutInCell="1" allowOverlap="1" wp14:anchorId="002F440D" wp14:editId="39B11E29">
+          <wp:anchor distT="0" distB="0" distL="114300" distR="114300" simplePos="0" relativeHeight="251657216" behindDoc="0" locked="0" layoutInCell="1" allowOverlap="1" wp14:anchorId="3F46510A" wp14:editId="5CEB618A">
             <wp:simplePos x="0" y="0"/>
             <wp:positionH relativeFrom="column">
-              <wp:posOffset>1670866</wp:posOffset>
+              <wp:posOffset>1681005</wp:posOffset>
             </wp:positionH>
             <wp:positionV relativeFrom="paragraph">
-              <wp:posOffset>3838</wp:posOffset>
+              <wp:posOffset>3901</wp:posOffset>
             </wp:positionV>
-            <wp:extent cx="1733550" cy="833755"/>
-            <wp:effectExtent l="0" t="0" r="0" b="4445"/>
+            <wp:extent cx="1814450" cy="939521"/>
+            <wp:effectExtent l="0" t="0" r="0" b="0"/>
             <wp:wrapNone/>
-            <wp:docPr id="5" name="Picture 5"/>
+            <wp:docPr id="2" name="Picture 2"/>
             <wp:cNvGraphicFramePr>
               <a:graphicFrameLocks xmlns:a="http://schemas.openxmlformats.org/drawingml/2006/main" noChangeAspect="1"/>
             </wp:cNvGraphicFramePr>
@@ -362,18 +369,21 @@
                   <pic:spPr>
                     <a:xfrm>
                       <a:off x="0" y="0"/>
-                      <a:ext cx="1733550" cy="833755"/>
+                      <a:ext cx="1814450" cy="939521"/>
                     </a:xfrm>
                     <a:prstGeom prst="rect">
                       <a:avLst/>
                     </a:prstGeom>
-                    <a:ln>
-                      <a:noFill/>
-                    </a:ln>
                   </pic:spPr>
                 </pic:pic>
               </a:graphicData>
             </a:graphic>
+            <wp14:sizeRelH relativeFrom="margin">
+              <wp14:pctWidth>0</wp14:pctWidth>
+            </wp14:sizeRelH>
+            <wp14:sizeRelV relativeFrom="margin">
+              <wp14:pctHeight>0</wp14:pctHeight>
+            </wp14:sizeRelV>
           </wp:anchor>
         </w:drawing>
       </w:r>
@@ -382,7 +392,7 @@
           <w:noProof/>
         </w:rPr>
         <w:drawing>
-          <wp:anchor distT="0" distB="0" distL="114300" distR="114300" simplePos="0" relativeHeight="251680768" behindDoc="0" locked="0" layoutInCell="1" allowOverlap="1" wp14:anchorId="15D02800" wp14:editId="754F34F9">
+          <wp:anchor distT="0" distB="0" distL="114300" distR="114300" simplePos="0" relativeHeight="251680768" behindDoc="0" locked="0" layoutInCell="1" allowOverlap="1" wp14:anchorId="15D02800" wp14:editId="31825C0A">
             <wp:simplePos x="0" y="0"/>
             <wp:positionH relativeFrom="column">
               <wp:posOffset>-2254</wp:posOffset>
@@ -466,16 +476,16 @@
           <w:noProof/>
         </w:rPr>
         <w:drawing>
-          <wp:anchor distT="0" distB="0" distL="114300" distR="114300" simplePos="0" relativeHeight="251656192" behindDoc="0" locked="0" layoutInCell="1" allowOverlap="1" wp14:anchorId="70407C52" wp14:editId="65821D4C">
+          <wp:anchor distT="0" distB="0" distL="114300" distR="114300" simplePos="0" relativeHeight="251656192" behindDoc="0" locked="0" layoutInCell="1" allowOverlap="1" wp14:anchorId="70407C52" wp14:editId="070752FA">
             <wp:simplePos x="0" y="0"/>
             <wp:positionH relativeFrom="column">
-              <wp:posOffset>1660657</wp:posOffset>
+              <wp:posOffset>1671418</wp:posOffset>
             </wp:positionH>
             <wp:positionV relativeFrom="paragraph">
-              <wp:posOffset>152812</wp:posOffset>
+              <wp:posOffset>182343</wp:posOffset>
             </wp:positionV>
-            <wp:extent cx="1689100" cy="823595"/>
-            <wp:effectExtent l="0" t="0" r="6350" b="0"/>
+            <wp:extent cx="1834115" cy="894303"/>
+            <wp:effectExtent l="0" t="0" r="0" b="1270"/>
             <wp:wrapNone/>
             <wp:docPr id="3" name="Picture 3"/>
             <wp:cNvGraphicFramePr>
@@ -497,7 +507,7 @@
                   <pic:spPr>
                     <a:xfrm>
                       <a:off x="0" y="0"/>
-                      <a:ext cx="1689100" cy="823595"/>
+                      <a:ext cx="1867188" cy="910429"/>
                     </a:xfrm>
                     <a:prstGeom prst="rect">
                       <a:avLst/>
@@ -506,6 +516,12 @@
                 </pic:pic>
               </a:graphicData>
             </a:graphic>
+            <wp14:sizeRelH relativeFrom="margin">
+              <wp14:pctWidth>0</wp14:pctWidth>
+            </wp14:sizeRelH>
+            <wp14:sizeRelV relativeFrom="margin">
+              <wp14:pctHeight>0</wp14:pctHeight>
+            </wp14:sizeRelV>
           </wp:anchor>
         </w:drawing>
       </w:r>
@@ -607,11 +623,135 @@
       </w:pPr>
       <w:r>
         <w:rPr>
+          <w:noProof/>
+        </w:rPr>
+        <w:drawing>
+          <wp:anchor distT="0" distB="0" distL="114300" distR="114300" simplePos="0" relativeHeight="251662336" behindDoc="0" locked="0" layoutInCell="1" allowOverlap="1" wp14:anchorId="69AE4ACA" wp14:editId="1866CA26">
+            <wp:simplePos x="0" y="0"/>
+            <wp:positionH relativeFrom="column">
+              <wp:posOffset>-1633</wp:posOffset>
+            </wp:positionH>
+            <wp:positionV relativeFrom="paragraph">
+              <wp:posOffset>102989</wp:posOffset>
+            </wp:positionV>
+            <wp:extent cx="2522136" cy="1126788"/>
+            <wp:effectExtent l="0" t="0" r="0" b="0"/>
+            <wp:wrapNone/>
+            <wp:docPr id="7" name="Picture 7"/>
+            <wp:cNvGraphicFramePr>
+              <a:graphicFrameLocks xmlns:a="http://schemas.openxmlformats.org/drawingml/2006/main" noChangeAspect="1"/>
+            </wp:cNvGraphicFramePr>
+            <a:graphic xmlns:a="http://schemas.openxmlformats.org/drawingml/2006/main">
+              <a:graphicData uri="http://schemas.openxmlformats.org/drawingml/2006/picture">
+                <pic:pic xmlns:pic="http://schemas.openxmlformats.org/drawingml/2006/picture">
+                  <pic:nvPicPr>
+                    <pic:cNvPr id="1" name=""/>
+                    <pic:cNvPicPr/>
+                  </pic:nvPicPr>
+                  <pic:blipFill>
+                    <a:blip r:embed="rId10"/>
+                    <a:stretch>
+                      <a:fillRect/>
+                    </a:stretch>
+                  </pic:blipFill>
+                  <pic:spPr>
+                    <a:xfrm>
+                      <a:off x="0" y="0"/>
+                      <a:ext cx="2522136" cy="1126788"/>
+                    </a:xfrm>
+                    <a:prstGeom prst="rect">
+                      <a:avLst/>
+                    </a:prstGeom>
+                  </pic:spPr>
+                </pic:pic>
+              </a:graphicData>
+            </a:graphic>
+            <wp14:sizeRelH relativeFrom="margin">
+              <wp14:pctWidth>0</wp14:pctWidth>
+            </wp14:sizeRelH>
+            <wp14:sizeRelV relativeFrom="margin">
+              <wp14:pctHeight>0</wp14:pctHeight>
+            </wp14:sizeRelV>
+          </wp:anchor>
+        </w:drawing>
+      </w:r>
+      <w:r>
+        <w:rPr>
           <w:rFonts w:ascii="Calibri" w:eastAsia="DejaVu Sans Condensed" w:hAnsi="Calibri"/>
           <w:lang w:val="en-GB"/>
         </w:rPr>
         <w:tab/>
       </w:r>
+    </w:p>
+    <w:p>
+      <w:pPr>
+        <w:widowControl w:val="0"/>
+        <w:suppressAutoHyphens/>
+        <w:spacing w:after="120"/>
+        <w:jc w:val="both"/>
+        <w:rPr>
+          <w:rFonts w:ascii="Calibri" w:eastAsia="DejaVu Sans Condensed" w:hAnsi="Calibri" w:cs="DejaVu Sans Condensed"/>
+          <w:b/>
+          <w:bCs/>
+          <w:lang w:val="en-GB"/>
+        </w:rPr>
+      </w:pPr>
+    </w:p>
+    <w:p>
+      <w:pPr>
+        <w:widowControl w:val="0"/>
+        <w:suppressAutoHyphens/>
+        <w:spacing w:after="120"/>
+        <w:jc w:val="both"/>
+        <w:rPr>
+          <w:rFonts w:ascii="Calibri" w:eastAsia="DejaVu Sans Condensed" w:hAnsi="Calibri" w:cs="DejaVu Sans Condensed"/>
+          <w:b/>
+          <w:bCs/>
+          <w:lang w:val="en-GB"/>
+        </w:rPr>
+      </w:pPr>
+    </w:p>
+    <w:p>
+      <w:pPr>
+        <w:widowControl w:val="0"/>
+        <w:suppressAutoHyphens/>
+        <w:spacing w:after="120"/>
+        <w:jc w:val="both"/>
+        <w:rPr>
+          <w:rFonts w:ascii="Calibri" w:eastAsia="DejaVu Sans Condensed" w:hAnsi="Calibri" w:cs="DejaVu Sans Condensed"/>
+          <w:b/>
+          <w:bCs/>
+          <w:lang w:val="en-GB"/>
+        </w:rPr>
+      </w:pPr>
+    </w:p>
+    <w:p>
+      <w:pPr>
+        <w:widowControl w:val="0"/>
+        <w:suppressAutoHyphens/>
+        <w:spacing w:after="120"/>
+        <w:jc w:val="both"/>
+        <w:rPr>
+          <w:rFonts w:ascii="Calibri" w:eastAsia="DejaVu Sans Condensed" w:hAnsi="Calibri" w:cs="DejaVu Sans Condensed"/>
+          <w:b/>
+          <w:bCs/>
+          <w:lang w:val="en-GB"/>
+        </w:rPr>
+      </w:pPr>
+    </w:p>
+    <w:p>
+      <w:pPr>
+        <w:widowControl w:val="0"/>
+        <w:suppressAutoHyphens/>
+        <w:spacing w:after="120"/>
+        <w:jc w:val="both"/>
+        <w:rPr>
+          <w:rFonts w:ascii="Calibri" w:eastAsia="DejaVu Sans Condensed" w:hAnsi="Calibri" w:cs="DejaVu Sans Condensed"/>
+          <w:b/>
+          <w:bCs/>
+          <w:lang w:val="en-GB"/>
+        </w:rPr>
+      </w:pPr>
     </w:p>
     <w:p>
       <w:pPr>
@@ -655,13 +795,17 @@
         <w:rPr>
           <w:rFonts w:ascii="Calibri" w:eastAsia="DejaVu Sans Condensed" w:hAnsi="Calibri" w:cs="DejaVu Sans Condensed"/>
           <w:bCs/>
-          <w:lang w:val="en-GB"/>
-        </w:rPr>
-      </w:pPr>
-      <w:r>
-        <w:rPr>
-          <w:rFonts w:ascii="Calibri" w:eastAsia="DejaVu Sans Condensed" w:hAnsi="Calibri" w:cs="DejaVu Sans Condensed"/>
-          <w:bCs/>
+          <w:sz w:val="22"/>
+          <w:szCs w:val="22"/>
+          <w:lang w:val="en-GB"/>
+        </w:rPr>
+      </w:pPr>
+      <w:r>
+        <w:rPr>
+          <w:rFonts w:ascii="Calibri" w:eastAsia="DejaVu Sans Condensed" w:hAnsi="Calibri" w:cs="DejaVu Sans Condensed"/>
+          <w:bCs/>
+          <w:sz w:val="22"/>
+          <w:szCs w:val="22"/>
           <w:lang w:val="en-GB"/>
         </w:rPr>
         <w:t xml:space="preserve">We joined the </w:t>
@@ -670,8 +814,8 @@
         <w:rPr>
           <w:rFonts w:ascii="Courier New" w:eastAsia="DejaVu Sans Condensed" w:hAnsi="Courier New" w:cs="Courier New"/>
           <w:bCs/>
-          <w:sz w:val="22"/>
-          <w:szCs w:val="22"/>
+          <w:sz w:val="20"/>
+          <w:szCs w:val="20"/>
           <w:lang w:val="en-GB"/>
         </w:rPr>
         <w:t>players</w:t>
@@ -680,27 +824,19 @@
         <w:rPr>
           <w:rFonts w:ascii="Calibri" w:eastAsia="DejaVu Sans Condensed" w:hAnsi="Calibri" w:cs="DejaVu Sans Condensed"/>
           <w:bCs/>
-          <w:lang w:val="en-GB"/>
-        </w:rPr>
-        <w:t xml:space="preserve"> and</w:t>
-      </w:r>
-      <w:r>
-        <w:rPr>
-          <w:rFonts w:ascii="Calibri" w:eastAsia="DejaVu Sans Condensed" w:hAnsi="Calibri" w:cs="DejaVu Sans Condensed"/>
-          <w:bCs/>
-          <w:sz w:val="22"/>
-          <w:szCs w:val="22"/>
-          <w:lang w:val="en-GB"/>
-        </w:rPr>
-        <w:t xml:space="preserve"> </w:t>
+          <w:sz w:val="22"/>
+          <w:szCs w:val="22"/>
+          <w:lang w:val="en-GB"/>
+        </w:rPr>
+        <w:t xml:space="preserve"> and </w:t>
       </w:r>
       <w:proofErr w:type="spellStart"/>
       <w:r>
         <w:rPr>
           <w:rFonts w:ascii="Courier New" w:eastAsia="DejaVu Sans Condensed" w:hAnsi="Courier New" w:cs="Courier New"/>
           <w:bCs/>
-          <w:sz w:val="22"/>
-          <w:szCs w:val="22"/>
+          <w:sz w:val="20"/>
+          <w:szCs w:val="20"/>
           <w:lang w:val="en-GB"/>
         </w:rPr>
         <w:t>earningsByAge</w:t>
@@ -714,35 +850,49 @@
           <w:szCs w:val="22"/>
           <w:lang w:val="en-GB"/>
         </w:rPr>
-        <w:t xml:space="preserve"> </w:t>
-      </w:r>
-      <w:r>
-        <w:rPr>
-          <w:rFonts w:ascii="Calibri" w:eastAsia="DejaVu Sans Condensed" w:hAnsi="Calibri" w:cs="DejaVu Sans Condensed"/>
-          <w:bCs/>
-          <w:lang w:val="en-GB"/>
-        </w:rPr>
-        <w:t xml:space="preserve">tables by the </w:t>
-      </w:r>
-      <w:proofErr w:type="spellStart"/>
-      <w:r>
-        <w:rPr>
-          <w:rFonts w:ascii="Courier New" w:eastAsia="DejaVu Sans Condensed" w:hAnsi="Courier New" w:cs="Courier New"/>
-          <w:bCs/>
-          <w:sz w:val="22"/>
-          <w:szCs w:val="22"/>
-          <w:lang w:val="en-GB"/>
-        </w:rPr>
-        <w:t>playerId</w:t>
-      </w:r>
-      <w:proofErr w:type="spellEnd"/>
-      <w:r>
-        <w:rPr>
-          <w:rFonts w:ascii="Calibri" w:eastAsia="DejaVu Sans Condensed" w:hAnsi="Calibri" w:cs="DejaVu Sans Condensed"/>
-          <w:bCs/>
-          <w:lang w:val="en-GB"/>
-        </w:rPr>
-        <w:t xml:space="preserve"> using Pentaho DI.</w:t>
+        <w:t xml:space="preserve"> tables </w:t>
+      </w:r>
+      <w:r>
+        <w:rPr>
+          <w:rFonts w:ascii="Calibri" w:eastAsia="DejaVu Sans Condensed" w:hAnsi="Calibri" w:cs="DejaVu Sans Condensed"/>
+          <w:bCs/>
+          <w:sz w:val="22"/>
+          <w:szCs w:val="22"/>
+          <w:lang w:val="en-GB"/>
+        </w:rPr>
+        <w:t>using</w:t>
+      </w:r>
+      <w:bookmarkStart w:id="0" w:name="_GoBack"/>
+      <w:bookmarkEnd w:id="0"/>
+      <w:r>
+        <w:rPr>
+          <w:rFonts w:ascii="Calibri" w:eastAsia="DejaVu Sans Condensed" w:hAnsi="Calibri" w:cs="DejaVu Sans Condensed"/>
+          <w:bCs/>
+          <w:sz w:val="22"/>
+          <w:szCs w:val="22"/>
+          <w:lang w:val="en-GB"/>
+        </w:rPr>
+        <w:t xml:space="preserve"> Pentaho DI.</w:t>
+      </w:r>
+      <w:r>
+        <w:rPr>
+          <w:rFonts w:ascii="Calibri" w:eastAsia="DejaVu Sans Condensed" w:hAnsi="Calibri" w:cs="DejaVu Sans Condensed"/>
+          <w:bCs/>
+          <w:sz w:val="22"/>
+          <w:szCs w:val="22"/>
+          <w:lang w:val="en-GB"/>
+        </w:rPr>
+        <w:t xml:space="preserve"> Some players don’t have their </w:t>
+      </w:r>
+      <w:r>
+        <w:rPr>
+          <w:rFonts w:ascii="Calibri" w:eastAsia="DejaVu Sans Condensed" w:hAnsi="Calibri" w:cs="DejaVu Sans Condensed"/>
+          <w:bCs/>
+          <w:sz w:val="22"/>
+          <w:szCs w:val="22"/>
+          <w:lang w:val="en-GB"/>
+        </w:rPr>
+        <w:t>earnings by age available, so when we’re using that part of the table they will be ignored.</w:t>
       </w:r>
     </w:p>
     <w:p>
@@ -754,18 +904,75 @@
         <w:rPr>
           <w:rFonts w:ascii="Calibri" w:eastAsia="DejaVu Sans Condensed" w:hAnsi="Calibri" w:cs="DejaVu Sans Condensed"/>
           <w:bCs/>
-          <w:lang w:val="en-GB"/>
-        </w:rPr>
-      </w:pPr>
-      <w:r>
-        <w:rPr>
-          <w:rFonts w:ascii="Calibri" w:eastAsia="DejaVu Sans Condensed" w:hAnsi="Calibri" w:cs="DejaVu Sans Condensed"/>
-          <w:bCs/>
+          <w:sz w:val="22"/>
+          <w:szCs w:val="22"/>
+          <w:lang w:val="en-GB"/>
+        </w:rPr>
+      </w:pPr>
+      <w:r>
+        <w:rPr>
+          <w:rFonts w:ascii="Calibri" w:eastAsia="DejaVu Sans Condensed" w:hAnsi="Calibri" w:cs="DejaVu Sans Condensed"/>
+          <w:bCs/>
+          <w:sz w:val="22"/>
+          <w:szCs w:val="22"/>
           <w:lang w:val="en-GB"/>
         </w:rPr>
         <w:tab/>
-        <w:t>We left the rest of the data as we got it from the APIs.</w:t>
-      </w:r>
+        <w:t xml:space="preserve">We </w:t>
+      </w:r>
+      <w:r>
+        <w:rPr>
+          <w:rFonts w:ascii="Calibri" w:eastAsia="DejaVu Sans Condensed" w:hAnsi="Calibri" w:cs="DejaVu Sans Condensed"/>
+          <w:bCs/>
+          <w:sz w:val="22"/>
+          <w:szCs w:val="22"/>
+          <w:lang w:val="en-GB"/>
+        </w:rPr>
+        <w:t>also removed some unnecessary attributes from the other tables</w:t>
+      </w:r>
+      <w:r>
+        <w:rPr>
+          <w:rFonts w:ascii="Calibri" w:eastAsia="DejaVu Sans Condensed" w:hAnsi="Calibri" w:cs="DejaVu Sans Condensed"/>
+          <w:bCs/>
+          <w:sz w:val="22"/>
+          <w:szCs w:val="22"/>
+          <w:lang w:val="en-GB"/>
+        </w:rPr>
+        <w:t xml:space="preserve"> (such as the location</w:t>
+      </w:r>
+      <w:r>
+        <w:rPr>
+          <w:rFonts w:ascii="Calibri" w:eastAsia="DejaVu Sans Condensed" w:hAnsi="Calibri" w:cs="DejaVu Sans Condensed"/>
+          <w:bCs/>
+          <w:sz w:val="22"/>
+          <w:szCs w:val="22"/>
+          <w:lang w:val="en-GB"/>
+        </w:rPr>
+        <w:t>/name</w:t>
+      </w:r>
+      <w:r>
+        <w:rPr>
+          <w:rFonts w:ascii="Calibri" w:eastAsia="DejaVu Sans Condensed" w:hAnsi="Calibri" w:cs="DejaVu Sans Condensed"/>
+          <w:bCs/>
+          <w:sz w:val="22"/>
+          <w:szCs w:val="22"/>
+          <w:lang w:val="en-GB"/>
+        </w:rPr>
+        <w:t xml:space="preserve"> of tournaments).</w:t>
+      </w:r>
+    </w:p>
+    <w:p>
+      <w:pPr>
+        <w:widowControl w:val="0"/>
+        <w:suppressAutoHyphens/>
+        <w:spacing w:after="120"/>
+        <w:jc w:val="both"/>
+        <w:rPr>
+          <w:rFonts w:ascii="Calibri" w:eastAsia="DejaVu Sans Condensed" w:hAnsi="Calibri" w:cs="DejaVu Sans Condensed"/>
+          <w:bCs/>
+          <w:lang w:val="en-GB"/>
+        </w:rPr>
+      </w:pPr>
     </w:p>
     <w:p>
       <w:pPr>
@@ -1589,6 +1796,7 @@
           <w:szCs w:val="20"/>
           <w:lang w:val="en-GB"/>
         </w:rPr>
+        <w:lastRenderedPageBreak/>
         <w:t>totalTournaments</w:t>
       </w:r>
       <w:proofErr w:type="spellEnd"/>
@@ -1630,37 +1838,17 @@
           <w:szCs w:val="22"/>
           <w:lang w:val="en-GB"/>
         </w:rPr>
-        <w:t xml:space="preserve"> </w:t>
-      </w:r>
-      <w:r>
-        <w:rPr>
-          <w:rFonts w:ascii="Calibri" w:eastAsia="DejaVu Sans Condensed" w:hAnsi="Calibri" w:cs="DejaVu Sans Condensed"/>
-          <w:bCs/>
-          <w:sz w:val="22"/>
-          <w:szCs w:val="22"/>
-          <w:lang w:val="en-GB"/>
-        </w:rPr>
-        <w:t xml:space="preserve">number of </w:t>
-      </w:r>
-      <w:r>
-        <w:rPr>
-          <w:rFonts w:ascii="Calibri" w:eastAsia="DejaVu Sans Condensed" w:hAnsi="Calibri" w:cs="DejaVu Sans Condensed"/>
-          <w:bCs/>
-          <w:sz w:val="22"/>
-          <w:szCs w:val="22"/>
-          <w:lang w:val="en-GB"/>
-        </w:rPr>
-        <w:t>tournaments</w:t>
-      </w:r>
-      <w:r>
-        <w:rPr>
-          <w:rFonts w:ascii="Calibri" w:eastAsia="DejaVu Sans Condensed" w:hAnsi="Calibri" w:cs="DejaVu Sans Condensed"/>
-          <w:bCs/>
-          <w:sz w:val="22"/>
-          <w:szCs w:val="22"/>
-          <w:lang w:val="en-GB"/>
-        </w:rPr>
-        <w:t xml:space="preserve"> for that game.</w:t>
+        <w:t xml:space="preserve"> number of </w:t>
+      </w:r>
+      <w:r>
+        <w:rPr>
+          <w:rFonts w:ascii="Calibri" w:eastAsia="DejaVu Sans Condensed" w:hAnsi="Calibri" w:cs="DejaVu Sans Condensed"/>
+          <w:bCs/>
+          <w:sz w:val="22"/>
+          <w:szCs w:val="22"/>
+          <w:lang w:val="en-GB"/>
+        </w:rPr>
+        <w:t>tournaments for that game.</w:t>
       </w:r>
     </w:p>
     <w:p>
@@ -1958,17 +2146,7 @@
           <w:szCs w:val="22"/>
           <w:lang w:val="en-GB"/>
         </w:rPr>
-        <w:t xml:space="preserve">tournaments </w:t>
-      </w:r>
-      <w:r>
-        <w:rPr>
-          <w:rFonts w:ascii="Calibri" w:eastAsia="DejaVu Sans Condensed" w:hAnsi="Calibri" w:cs="DejaVu Sans Condensed"/>
-          <w:bCs/>
-          <w:sz w:val="22"/>
-          <w:szCs w:val="22"/>
-          <w:lang w:val="en-GB"/>
-        </w:rPr>
-        <w:t>the team participated in.</w:t>
+        <w:t>tournaments the team participated in.</w:t>
       </w:r>
     </w:p>
     <w:p>
@@ -2072,7 +2250,6 @@
           <w:bCs/>
           <w:lang w:val="en-GB"/>
         </w:rPr>
-        <w:lastRenderedPageBreak/>
         <w:t>Countries:</w:t>
       </w:r>
       <w:r>
@@ -2111,7 +2288,23 @@
           <w:bCs/>
           <w:lang w:val="en-GB"/>
         </w:rPr>
-        <w:t xml:space="preserve">, containing a country’s name, annual GDP, </w:t>
+        <w:t>, containing a country’s name</w:t>
+      </w:r>
+      <w:r>
+        <w:rPr>
+          <w:rFonts w:ascii="Calibri" w:eastAsia="DejaVu Sans Condensed" w:hAnsi="Calibri" w:cs="DejaVu Sans Condensed"/>
+          <w:bCs/>
+          <w:lang w:val="en-GB"/>
+        </w:rPr>
+        <w:t xml:space="preserve"> and code</w:t>
+      </w:r>
+      <w:r>
+        <w:rPr>
+          <w:rFonts w:ascii="Calibri" w:eastAsia="DejaVu Sans Condensed" w:hAnsi="Calibri" w:cs="DejaVu Sans Condensed"/>
+          <w:bCs/>
+          <w:lang w:val="en-GB"/>
+        </w:rPr>
+        <w:t xml:space="preserve">, annual GDP, </w:t>
       </w:r>
       <w:r>
         <w:rPr>
@@ -2171,6 +2364,38 @@
       <w:proofErr w:type="spellEnd"/>
       <w:r>
         <w:rPr>
+          <w:rFonts w:asciiTheme="majorHAnsi" w:eastAsia="DejaVu Sans Condensed" w:hAnsiTheme="majorHAnsi" w:cs="Courier New"/>
+          <w:bCs/>
+          <w:sz w:val="22"/>
+          <w:szCs w:val="22"/>
+          <w:lang w:val="en-GB"/>
+        </w:rPr>
+        <w:t>,</w:t>
+      </w:r>
+      <w:r>
+        <w:rPr>
+          <w:rFonts w:ascii="Courier New" w:eastAsia="DejaVu Sans Condensed" w:hAnsi="Courier New" w:cs="Courier New"/>
+          <w:bCs/>
+          <w:sz w:val="20"/>
+          <w:szCs w:val="20"/>
+          <w:lang w:val="en-GB"/>
+        </w:rPr>
+        <w:t xml:space="preserve"> </w:t>
+      </w:r>
+      <w:proofErr w:type="spellStart"/>
+      <w:r>
+        <w:rPr>
+          <w:rFonts w:ascii="Courier New" w:eastAsia="DejaVu Sans Condensed" w:hAnsi="Courier New" w:cs="Courier New"/>
+          <w:bCs/>
+          <w:sz w:val="20"/>
+          <w:szCs w:val="20"/>
+          <w:lang w:val="en-GB"/>
+        </w:rPr>
+        <w:t>countryCode</w:t>
+      </w:r>
+      <w:proofErr w:type="spellEnd"/>
+      <w:r>
+        <w:rPr>
           <w:rFonts w:ascii="Calibri" w:eastAsia="DejaVu Sans Condensed" w:hAnsi="Calibri" w:cs="DejaVu Sans Condensed"/>
           <w:bCs/>
           <w:sz w:val="22"/>
@@ -2463,41 +2688,381 @@
         <w:widowControl w:val="0"/>
         <w:suppressAutoHyphens/>
         <w:spacing w:after="120"/>
+        <w:ind w:firstLine="720"/>
         <w:jc w:val="both"/>
         <w:rPr>
           <w:rFonts w:ascii="Calibri" w:eastAsia="DejaVu Sans Condensed" w:hAnsi="Calibri" w:cs="DejaVu Sans Condensed"/>
-          <w:b/>
-          <w:bCs/>
-          <w:lang w:val="en-GB"/>
-        </w:rPr>
-      </w:pPr>
-      <w:r>
-        <w:rPr>
-          <w:rFonts w:ascii="Calibri" w:eastAsia="DejaVu Sans Condensed" w:hAnsi="Calibri" w:cs="DejaVu Sans Condensed"/>
-          <w:b/>
-          <w:bCs/>
-          <w:lang w:val="en-GB"/>
-        </w:rPr>
-        <w:t>4</w:t>
-      </w:r>
-      <w:r>
-        <w:rPr>
-          <w:rFonts w:ascii="Calibri" w:eastAsia="DejaVu Sans Condensed" w:hAnsi="Calibri" w:cs="DejaVu Sans Condensed"/>
-          <w:b/>
-          <w:bCs/>
-          <w:lang w:val="en-GB"/>
-        </w:rPr>
-        <w:t xml:space="preserve">. </w:t>
-      </w:r>
-      <w:r>
-        <w:rPr>
-          <w:rFonts w:ascii="Calibri" w:eastAsia="DejaVu Sans Condensed" w:hAnsi="Calibri" w:cs="DejaVu Sans Condensed"/>
-          <w:b/>
-          <w:bCs/>
-          <w:lang w:val="en-GB"/>
-        </w:rPr>
-        <w:t>Dataset processing</w:t>
-      </w:r>
+          <w:bCs/>
+          <w:lang w:val="en-GB"/>
+        </w:rPr>
+      </w:pPr>
+      <w:r>
+        <w:rPr>
+          <w:rFonts w:ascii="Calibri" w:eastAsia="DejaVu Sans Condensed" w:hAnsi="Calibri" w:cs="DejaVu Sans Condensed"/>
+          <w:bCs/>
+          <w:lang w:val="en-GB"/>
+        </w:rPr>
+        <w:t xml:space="preserve">Tournaments: static table </w:t>
+      </w:r>
+      <w:proofErr w:type="spellStart"/>
+      <w:proofErr w:type="gramStart"/>
+      <w:r>
+        <w:rPr>
+          <w:rFonts w:ascii="Courier New" w:eastAsia="DejaVu Sans Condensed" w:hAnsi="Courier New" w:cs="Courier New"/>
+          <w:bCs/>
+          <w:sz w:val="20"/>
+          <w:szCs w:val="20"/>
+          <w:lang w:val="en-GB"/>
+        </w:rPr>
+        <w:t>tournaments.json</w:t>
+      </w:r>
+      <w:proofErr w:type="spellEnd"/>
+      <w:proofErr w:type="gramEnd"/>
+      <w:r>
+        <w:rPr>
+          <w:rFonts w:ascii="Calibri" w:eastAsia="DejaVu Sans Condensed" w:hAnsi="Calibri" w:cs="DejaVu Sans Condensed"/>
+          <w:bCs/>
+          <w:lang w:val="en-GB"/>
+        </w:rPr>
+        <w:t xml:space="preserve">, containing </w:t>
+      </w:r>
+      <w:r>
+        <w:rPr>
+          <w:rFonts w:ascii="Calibri" w:eastAsia="DejaVu Sans Condensed" w:hAnsi="Calibri" w:cs="DejaVu Sans Condensed"/>
+          <w:bCs/>
+          <w:lang w:val="en-GB"/>
+        </w:rPr>
+        <w:t xml:space="preserve">game and tournament IDs, </w:t>
+      </w:r>
+      <w:r>
+        <w:rPr>
+          <w:rFonts w:ascii="Calibri" w:eastAsia="DejaVu Sans Condensed" w:hAnsi="Calibri" w:cs="DejaVu Sans Condensed"/>
+          <w:bCs/>
+          <w:lang w:val="en-GB"/>
+        </w:rPr>
+        <w:t xml:space="preserve">start and end dates, </w:t>
+      </w:r>
+      <w:r>
+        <w:rPr>
+          <w:rFonts w:ascii="Calibri" w:eastAsia="DejaVu Sans Condensed" w:hAnsi="Calibri" w:cs="DejaVu Sans Condensed"/>
+          <w:bCs/>
+          <w:lang w:val="en-GB"/>
+        </w:rPr>
+        <w:t>and the total prize. Attributes:</w:t>
+      </w:r>
+    </w:p>
+    <w:p>
+      <w:pPr>
+        <w:pStyle w:val="ListParagraph"/>
+        <w:widowControl w:val="0"/>
+        <w:numPr>
+          <w:ilvl w:val="0"/>
+          <w:numId w:val="16"/>
+        </w:numPr>
+        <w:suppressAutoHyphens/>
+        <w:spacing w:after="120"/>
+        <w:jc w:val="both"/>
+        <w:rPr>
+          <w:rFonts w:ascii="Calibri" w:eastAsia="DejaVu Sans Condensed" w:hAnsi="Calibri" w:cs="DejaVu Sans Condensed"/>
+          <w:bCs/>
+          <w:sz w:val="22"/>
+          <w:szCs w:val="22"/>
+          <w:lang w:val="en-GB"/>
+        </w:rPr>
+      </w:pPr>
+      <w:proofErr w:type="spellStart"/>
+      <w:r>
+        <w:rPr>
+          <w:rFonts w:ascii="Courier New" w:eastAsia="DejaVu Sans Condensed" w:hAnsi="Courier New" w:cs="Courier New"/>
+          <w:bCs/>
+          <w:sz w:val="20"/>
+          <w:szCs w:val="20"/>
+          <w:lang w:val="en-GB"/>
+        </w:rPr>
+        <w:t>gameId</w:t>
+      </w:r>
+      <w:proofErr w:type="spellEnd"/>
+      <w:r>
+        <w:rPr>
+          <w:rFonts w:ascii="Calibri" w:eastAsia="DejaVu Sans Condensed" w:hAnsi="Calibri" w:cs="DejaVu Sans Condensed"/>
+          <w:bCs/>
+          <w:sz w:val="22"/>
+          <w:szCs w:val="22"/>
+          <w:lang w:val="en-GB"/>
+        </w:rPr>
+        <w:t xml:space="preserve">, </w:t>
+      </w:r>
+      <w:proofErr w:type="spellStart"/>
+      <w:r>
+        <w:rPr>
+          <w:rFonts w:ascii="Courier New" w:eastAsia="DejaVu Sans Condensed" w:hAnsi="Courier New" w:cs="Courier New"/>
+          <w:bCs/>
+          <w:sz w:val="20"/>
+          <w:szCs w:val="20"/>
+          <w:lang w:val="en-GB"/>
+        </w:rPr>
+        <w:t>tournamentId</w:t>
+      </w:r>
+      <w:proofErr w:type="spellEnd"/>
+      <w:r>
+        <w:rPr>
+          <w:rFonts w:ascii="Calibri" w:eastAsia="DejaVu Sans Condensed" w:hAnsi="Calibri" w:cs="DejaVu Sans Condensed"/>
+          <w:bCs/>
+          <w:sz w:val="22"/>
+          <w:szCs w:val="22"/>
+          <w:lang w:val="en-GB"/>
+        </w:rPr>
+        <w:t>: nominal</w:t>
+      </w:r>
+      <w:r>
+        <w:rPr>
+          <w:rFonts w:ascii="Calibri" w:eastAsia="DejaVu Sans Condensed" w:hAnsi="Calibri" w:cs="DejaVu Sans Condensed"/>
+          <w:bCs/>
+          <w:sz w:val="22"/>
+          <w:szCs w:val="22"/>
+          <w:lang w:val="en-GB"/>
+        </w:rPr>
+        <w:t>;</w:t>
+      </w:r>
+      <w:r>
+        <w:rPr>
+          <w:rFonts w:ascii="Calibri" w:eastAsia="DejaVu Sans Condensed" w:hAnsi="Calibri" w:cs="DejaVu Sans Condensed"/>
+          <w:bCs/>
+          <w:sz w:val="22"/>
+          <w:szCs w:val="22"/>
+          <w:lang w:val="en-GB"/>
+        </w:rPr>
+        <w:t xml:space="preserve"> they identify the game played and the tournament respectively.</w:t>
+      </w:r>
+    </w:p>
+    <w:p>
+      <w:pPr>
+        <w:pStyle w:val="ListParagraph"/>
+        <w:widowControl w:val="0"/>
+        <w:numPr>
+          <w:ilvl w:val="0"/>
+          <w:numId w:val="16"/>
+        </w:numPr>
+        <w:suppressAutoHyphens/>
+        <w:spacing w:after="120"/>
+        <w:jc w:val="both"/>
+        <w:rPr>
+          <w:rFonts w:ascii="Calibri" w:eastAsia="DejaVu Sans Condensed" w:hAnsi="Calibri" w:cs="DejaVu Sans Condensed"/>
+          <w:bCs/>
+          <w:sz w:val="22"/>
+          <w:szCs w:val="22"/>
+          <w:lang w:val="en-GB"/>
+        </w:rPr>
+      </w:pPr>
+      <w:proofErr w:type="spellStart"/>
+      <w:r>
+        <w:rPr>
+          <w:rFonts w:ascii="Courier New" w:eastAsia="DejaVu Sans Condensed" w:hAnsi="Courier New" w:cs="Courier New"/>
+          <w:bCs/>
+          <w:sz w:val="20"/>
+          <w:szCs w:val="20"/>
+          <w:lang w:val="en-GB"/>
+        </w:rPr>
+        <w:t>startDate</w:t>
+      </w:r>
+      <w:proofErr w:type="spellEnd"/>
+      <w:r>
+        <w:rPr>
+          <w:rFonts w:ascii="Calibri" w:eastAsia="DejaVu Sans Condensed" w:hAnsi="Calibri" w:cs="DejaVu Sans Condensed"/>
+          <w:bCs/>
+          <w:sz w:val="22"/>
+          <w:szCs w:val="22"/>
+          <w:lang w:val="en-GB"/>
+        </w:rPr>
+        <w:t xml:space="preserve">, </w:t>
+      </w:r>
+      <w:proofErr w:type="spellStart"/>
+      <w:r>
+        <w:rPr>
+          <w:rFonts w:ascii="Courier New" w:eastAsia="DejaVu Sans Condensed" w:hAnsi="Courier New" w:cs="Courier New"/>
+          <w:bCs/>
+          <w:sz w:val="20"/>
+          <w:szCs w:val="20"/>
+          <w:lang w:val="en-GB"/>
+        </w:rPr>
+        <w:t>endDate</w:t>
+      </w:r>
+      <w:proofErr w:type="spellEnd"/>
+      <w:r>
+        <w:rPr>
+          <w:rFonts w:ascii="Calibri" w:eastAsia="DejaVu Sans Condensed" w:hAnsi="Calibri" w:cs="DejaVu Sans Condensed"/>
+          <w:bCs/>
+          <w:sz w:val="22"/>
+          <w:szCs w:val="22"/>
+          <w:lang w:val="en-GB"/>
+        </w:rPr>
+        <w:t>: quantitative, hierarchical</w:t>
+      </w:r>
+      <w:r>
+        <w:rPr>
+          <w:rFonts w:ascii="Calibri" w:eastAsia="DejaVu Sans Condensed" w:hAnsi="Calibri" w:cs="DejaVu Sans Condensed"/>
+          <w:bCs/>
+          <w:sz w:val="22"/>
+          <w:szCs w:val="22"/>
+          <w:lang w:val="en-GB"/>
+        </w:rPr>
+        <w:t>;</w:t>
+      </w:r>
+      <w:r>
+        <w:rPr>
+          <w:rFonts w:ascii="Calibri" w:eastAsia="DejaVu Sans Condensed" w:hAnsi="Calibri" w:cs="DejaVu Sans Condensed"/>
+          <w:bCs/>
+          <w:sz w:val="22"/>
+          <w:szCs w:val="22"/>
+          <w:lang w:val="en-GB"/>
+        </w:rPr>
+        <w:t xml:space="preserve"> </w:t>
+      </w:r>
+      <w:r>
+        <w:rPr>
+          <w:rFonts w:ascii="Calibri" w:eastAsia="DejaVu Sans Condensed" w:hAnsi="Calibri" w:cs="DejaVu Sans Condensed"/>
+          <w:bCs/>
+          <w:sz w:val="22"/>
+          <w:szCs w:val="22"/>
+          <w:lang w:val="en-GB"/>
+        </w:rPr>
+        <w:t>start and ending dates for the tournament</w:t>
+      </w:r>
+    </w:p>
+    <w:p>
+      <w:pPr>
+        <w:pStyle w:val="ListParagraph"/>
+        <w:widowControl w:val="0"/>
+        <w:numPr>
+          <w:ilvl w:val="0"/>
+          <w:numId w:val="16"/>
+        </w:numPr>
+        <w:suppressAutoHyphens/>
+        <w:spacing w:after="120"/>
+        <w:jc w:val="both"/>
+        <w:rPr>
+          <w:rFonts w:ascii="Calibri" w:eastAsia="DejaVu Sans Condensed" w:hAnsi="Calibri" w:cs="DejaVu Sans Condensed"/>
+          <w:bCs/>
+          <w:sz w:val="22"/>
+          <w:szCs w:val="22"/>
+          <w:lang w:val="pt-PT"/>
+        </w:rPr>
+      </w:pPr>
+      <w:proofErr w:type="spellStart"/>
+      <w:r>
+        <w:rPr>
+          <w:rFonts w:ascii="Courier New" w:eastAsia="DejaVu Sans Condensed" w:hAnsi="Courier New" w:cs="Courier New"/>
+          <w:bCs/>
+          <w:sz w:val="20"/>
+          <w:szCs w:val="20"/>
+          <w:lang w:val="pt-PT"/>
+        </w:rPr>
+        <w:t>totalUSDPrize</w:t>
+      </w:r>
+      <w:proofErr w:type="spellEnd"/>
+      <w:r>
+        <w:rPr>
+          <w:rFonts w:ascii="Calibri" w:eastAsia="DejaVu Sans Condensed" w:hAnsi="Calibri" w:cs="DejaVu Sans Condensed"/>
+          <w:bCs/>
+          <w:sz w:val="22"/>
+          <w:szCs w:val="22"/>
+          <w:lang w:val="pt-PT"/>
+        </w:rPr>
+        <w:t xml:space="preserve">: </w:t>
+      </w:r>
+      <w:proofErr w:type="spellStart"/>
+      <w:r>
+        <w:rPr>
+          <w:rFonts w:ascii="Calibri" w:eastAsia="DejaVu Sans Condensed" w:hAnsi="Calibri" w:cs="DejaVu Sans Condensed"/>
+          <w:bCs/>
+          <w:sz w:val="22"/>
+          <w:szCs w:val="22"/>
+          <w:lang w:val="pt-PT"/>
+        </w:rPr>
+        <w:t>quantitative</w:t>
+      </w:r>
+      <w:proofErr w:type="spellEnd"/>
+      <w:r>
+        <w:rPr>
+          <w:rFonts w:ascii="Calibri" w:eastAsia="DejaVu Sans Condensed" w:hAnsi="Calibri" w:cs="DejaVu Sans Condensed"/>
+          <w:bCs/>
+          <w:sz w:val="22"/>
+          <w:szCs w:val="22"/>
+          <w:lang w:val="pt-PT"/>
+        </w:rPr>
+        <w:t xml:space="preserve">, ratio; </w:t>
+      </w:r>
+      <w:proofErr w:type="spellStart"/>
+      <w:r>
+        <w:rPr>
+          <w:rFonts w:ascii="Calibri" w:eastAsia="DejaVu Sans Condensed" w:hAnsi="Calibri" w:cs="DejaVu Sans Condensed"/>
+          <w:bCs/>
+          <w:sz w:val="22"/>
+          <w:szCs w:val="22"/>
+          <w:lang w:val="pt-PT"/>
+        </w:rPr>
+        <w:t>tournament’s</w:t>
+      </w:r>
+      <w:proofErr w:type="spellEnd"/>
+      <w:r>
+        <w:rPr>
+          <w:rFonts w:ascii="Calibri" w:eastAsia="DejaVu Sans Condensed" w:hAnsi="Calibri" w:cs="DejaVu Sans Condensed"/>
+          <w:bCs/>
+          <w:sz w:val="22"/>
+          <w:szCs w:val="22"/>
+          <w:lang w:val="pt-PT"/>
+        </w:rPr>
+        <w:t xml:space="preserve"> total </w:t>
+      </w:r>
+      <w:proofErr w:type="spellStart"/>
+      <w:r>
+        <w:rPr>
+          <w:rFonts w:ascii="Calibri" w:eastAsia="DejaVu Sans Condensed" w:hAnsi="Calibri" w:cs="DejaVu Sans Condensed"/>
+          <w:bCs/>
+          <w:sz w:val="22"/>
+          <w:szCs w:val="22"/>
+          <w:lang w:val="pt-PT"/>
+        </w:rPr>
+        <w:t>pr</w:t>
+      </w:r>
+      <w:r>
+        <w:rPr>
+          <w:rFonts w:ascii="Calibri" w:eastAsia="DejaVu Sans Condensed" w:hAnsi="Calibri" w:cs="DejaVu Sans Condensed"/>
+          <w:bCs/>
+          <w:sz w:val="22"/>
+          <w:szCs w:val="22"/>
+          <w:lang w:val="pt-PT"/>
+        </w:rPr>
+        <w:t>ize</w:t>
+      </w:r>
+      <w:proofErr w:type="spellEnd"/>
+      <w:r>
+        <w:rPr>
+          <w:rFonts w:ascii="Calibri" w:eastAsia="DejaVu Sans Condensed" w:hAnsi="Calibri" w:cs="DejaVu Sans Condensed"/>
+          <w:bCs/>
+          <w:sz w:val="22"/>
+          <w:szCs w:val="22"/>
+          <w:lang w:val="pt-PT"/>
+        </w:rPr>
+        <w:t xml:space="preserve"> pool.</w:t>
+      </w:r>
+    </w:p>
+    <w:p>
+      <w:pPr>
+        <w:pStyle w:val="ListParagraph"/>
+        <w:widowControl w:val="0"/>
+        <w:suppressAutoHyphens/>
+        <w:spacing w:after="120"/>
+        <w:ind w:left="1440"/>
+        <w:jc w:val="both"/>
+        <w:rPr>
+          <w:rFonts w:ascii="Calibri" w:eastAsia="DejaVu Sans Condensed" w:hAnsi="Calibri" w:cs="DejaVu Sans Condensed"/>
+          <w:bCs/>
+          <w:sz w:val="22"/>
+          <w:szCs w:val="22"/>
+          <w:lang w:val="pt-PT"/>
+        </w:rPr>
+      </w:pPr>
     </w:p>
     <w:p>
       <w:pPr>
@@ -2507,35 +3072,11 @@
         <w:jc w:val="both"/>
         <w:rPr>
           <w:rFonts w:ascii="Calibri" w:eastAsia="DejaVu Sans Condensed" w:hAnsi="Calibri" w:cs="DejaVu Sans Condensed"/>
-          <w:bCs/>
-          <w:lang w:val="en-GB"/>
-        </w:rPr>
-      </w:pPr>
-      <w:r>
-        <w:rPr>
-          <w:rFonts w:ascii="Calibri" w:eastAsia="DejaVu Sans Condensed" w:hAnsi="Calibri" w:cs="DejaVu Sans Condensed"/>
           <w:b/>
           <w:bCs/>
           <w:lang w:val="en-GB"/>
         </w:rPr>
-        <w:tab/>
-      </w:r>
-      <w:r>
-        <w:rPr>
-          <w:rFonts w:ascii="Calibri" w:eastAsia="DejaVu Sans Condensed" w:hAnsi="Calibri" w:cs="DejaVu Sans Condensed"/>
-          <w:bCs/>
-          <w:lang w:val="en-GB"/>
-        </w:rPr>
-        <w:t>The data for games, teams and players was obtained directly from the esportsearnings.com API</w:t>
-      </w:r>
-      <w:r>
-        <w:rPr>
-          <w:rFonts w:ascii="Calibri" w:eastAsia="DejaVu Sans Condensed" w:hAnsi="Calibri" w:cs="DejaVu Sans Condensed"/>
-          <w:bCs/>
-          <w:lang w:val="en-GB"/>
-        </w:rPr>
-        <w:t>.</w:t>
-      </w:r>
+      </w:pPr>
     </w:p>
     <w:p>
       <w:pPr>
@@ -2545,26 +3086,37 @@
         <w:jc w:val="both"/>
         <w:rPr>
           <w:rFonts w:ascii="Calibri" w:eastAsia="DejaVu Sans Condensed" w:hAnsi="Calibri" w:cs="DejaVu Sans Condensed"/>
-          <w:bCs/>
-          <w:lang w:val="en-GB"/>
-        </w:rPr>
-      </w:pPr>
-      <w:r>
-        <w:rPr>
-          <w:rFonts w:ascii="Calibri" w:eastAsia="DejaVu Sans Condensed" w:hAnsi="Calibri" w:cs="DejaVu Sans Condensed"/>
-          <w:bCs/>
-          <w:lang w:val="en-GB"/>
-        </w:rPr>
-        <w:tab/>
-        <w:t>Player earnings by age data was scraped from the same site (</w:t>
-      </w:r>
-      <w:r>
-        <w:rPr>
-          <w:rFonts w:ascii="Calibri" w:eastAsia="DejaVu Sans Condensed" w:hAnsi="Calibri" w:cs="DejaVu Sans Condensed"/>
-          <w:bCs/>
-          <w:lang w:val="en-GB"/>
-        </w:rPr>
-        <w:t>using a node.js script to go to each player’s “Tournaments won by age” page and making a .json file from it.)</w:t>
+          <w:b/>
+          <w:bCs/>
+          <w:lang w:val="en-GB"/>
+        </w:rPr>
+      </w:pPr>
+      <w:r>
+        <w:rPr>
+          <w:rFonts w:ascii="Calibri" w:eastAsia="DejaVu Sans Condensed" w:hAnsi="Calibri" w:cs="DejaVu Sans Condensed"/>
+          <w:b/>
+          <w:bCs/>
+          <w:lang w:val="en-GB"/>
+        </w:rPr>
+        <w:t>4</w:t>
+      </w:r>
+      <w:r>
+        <w:rPr>
+          <w:rFonts w:ascii="Calibri" w:eastAsia="DejaVu Sans Condensed" w:hAnsi="Calibri" w:cs="DejaVu Sans Condensed"/>
+          <w:b/>
+          <w:bCs/>
+          <w:lang w:val="en-GB"/>
+        </w:rPr>
+        <w:t xml:space="preserve">. </w:t>
+      </w:r>
+      <w:r>
+        <w:rPr>
+          <w:rFonts w:ascii="Calibri" w:eastAsia="DejaVu Sans Condensed" w:hAnsi="Calibri" w:cs="DejaVu Sans Condensed"/>
+          <w:b/>
+          <w:bCs/>
+          <w:lang w:val="en-GB"/>
+        </w:rPr>
+        <w:t>Dataset processing</w:t>
       </w:r>
     </w:p>
     <w:p>
@@ -2576,12 +3128,15 @@
         <w:rPr>
           <w:rFonts w:ascii="Calibri" w:eastAsia="DejaVu Sans Condensed" w:hAnsi="Calibri" w:cs="DejaVu Sans Condensed"/>
           <w:bCs/>
-          <w:lang w:val="en-GB"/>
-        </w:rPr>
-      </w:pPr>
-      <w:r>
-        <w:rPr>
-          <w:rFonts w:ascii="Calibri" w:eastAsia="DejaVu Sans Condensed" w:hAnsi="Calibri" w:cs="DejaVu Sans Condensed"/>
+          <w:sz w:val="22"/>
+          <w:szCs w:val="22"/>
+          <w:lang w:val="en-GB"/>
+        </w:rPr>
+      </w:pPr>
+      <w:r>
+        <w:rPr>
+          <w:rFonts w:ascii="Calibri" w:eastAsia="DejaVu Sans Condensed" w:hAnsi="Calibri" w:cs="DejaVu Sans Condensed"/>
+          <w:b/>
           <w:bCs/>
           <w:lang w:val="en-GB"/>
         </w:rPr>
@@ -2591,14 +3146,143 @@
         <w:rPr>
           <w:rFonts w:ascii="Calibri" w:eastAsia="DejaVu Sans Condensed" w:hAnsi="Calibri" w:cs="DejaVu Sans Condensed"/>
           <w:bCs/>
-          <w:lang w:val="en-GB"/>
-        </w:rPr>
-        <w:t>Country data was obtained from the worldbank.org API in .</w:t>
-      </w:r>
-      <w:r>
-        <w:rPr>
-          <w:rFonts w:ascii="Calibri" w:eastAsia="DejaVu Sans Condensed" w:hAnsi="Calibri" w:cs="DejaVu Sans Condensed"/>
-          <w:bCs/>
+          <w:sz w:val="22"/>
+          <w:szCs w:val="22"/>
+          <w:lang w:val="en-GB"/>
+        </w:rPr>
+        <w:t>The data for games, teams and players was obtained directly from the esportsearnings.com API</w:t>
+      </w:r>
+      <w:r>
+        <w:rPr>
+          <w:rFonts w:ascii="Calibri" w:eastAsia="DejaVu Sans Condensed" w:hAnsi="Calibri" w:cs="DejaVu Sans Condensed"/>
+          <w:bCs/>
+          <w:sz w:val="22"/>
+          <w:szCs w:val="22"/>
+          <w:lang w:val="en-GB"/>
+        </w:rPr>
+        <w:t>.</w:t>
+      </w:r>
+      <w:r>
+        <w:rPr>
+          <w:rFonts w:ascii="Calibri" w:eastAsia="DejaVu Sans Condensed" w:hAnsi="Calibri" w:cs="DejaVu Sans Condensed"/>
+          <w:bCs/>
+          <w:sz w:val="22"/>
+          <w:szCs w:val="22"/>
+          <w:lang w:val="en-GB"/>
+        </w:rPr>
+        <w:t xml:space="preserve"> </w:t>
+      </w:r>
+      <w:r>
+        <w:rPr>
+          <w:rFonts w:ascii="Calibri" w:eastAsia="DejaVu Sans Condensed" w:hAnsi="Calibri" w:cs="DejaVu Sans Condensed"/>
+          <w:bCs/>
+          <w:sz w:val="22"/>
+          <w:szCs w:val="22"/>
+          <w:lang w:val="en-GB"/>
+        </w:rPr>
+        <w:t>Player earnings by age data was scraped from the same site (</w:t>
+      </w:r>
+      <w:r>
+        <w:rPr>
+          <w:rFonts w:ascii="Calibri" w:eastAsia="DejaVu Sans Condensed" w:hAnsi="Calibri" w:cs="DejaVu Sans Condensed"/>
+          <w:bCs/>
+          <w:sz w:val="22"/>
+          <w:szCs w:val="22"/>
+          <w:lang w:val="en-GB"/>
+        </w:rPr>
+        <w:t xml:space="preserve">using a node.js script to go to each player’s “Tournaments won by age” page and making a </w:t>
+      </w:r>
+      <w:r>
+        <w:rPr>
+          <w:rFonts w:ascii="Courier New" w:eastAsia="DejaVu Sans Condensed" w:hAnsi="Courier New" w:cs="Courier New"/>
+          <w:bCs/>
+          <w:sz w:val="20"/>
+          <w:szCs w:val="22"/>
+          <w:lang w:val="en-GB"/>
+        </w:rPr>
+        <w:t>.json</w:t>
+      </w:r>
+      <w:r>
+        <w:rPr>
+          <w:rFonts w:ascii="Calibri" w:eastAsia="DejaVu Sans Condensed" w:hAnsi="Calibri" w:cs="DejaVu Sans Condensed"/>
+          <w:bCs/>
+          <w:sz w:val="20"/>
+          <w:szCs w:val="22"/>
+          <w:lang w:val="en-GB"/>
+        </w:rPr>
+        <w:t xml:space="preserve"> </w:t>
+      </w:r>
+      <w:r>
+        <w:rPr>
+          <w:rFonts w:ascii="Calibri" w:eastAsia="DejaVu Sans Condensed" w:hAnsi="Calibri" w:cs="DejaVu Sans Condensed"/>
+          <w:bCs/>
+          <w:sz w:val="22"/>
+          <w:szCs w:val="22"/>
+          <w:lang w:val="en-GB"/>
+        </w:rPr>
+        <w:t>file from it</w:t>
+      </w:r>
+      <w:r>
+        <w:rPr>
+          <w:rFonts w:ascii="Calibri" w:eastAsia="DejaVu Sans Condensed" w:hAnsi="Calibri" w:cs="DejaVu Sans Condensed"/>
+          <w:bCs/>
+          <w:sz w:val="22"/>
+          <w:szCs w:val="22"/>
+          <w:lang w:val="en-GB"/>
+        </w:rPr>
+        <w:t>).</w:t>
+      </w:r>
+    </w:p>
+    <w:p>
+      <w:pPr>
+        <w:widowControl w:val="0"/>
+        <w:suppressAutoHyphens/>
+        <w:spacing w:after="120"/>
+        <w:jc w:val="both"/>
+        <w:rPr>
+          <w:rFonts w:ascii="Calibri" w:eastAsia="DejaVu Sans Condensed" w:hAnsi="Calibri" w:cs="DejaVu Sans Condensed"/>
+          <w:bCs/>
+          <w:sz w:val="22"/>
+          <w:szCs w:val="22"/>
+          <w:lang w:val="en-GB"/>
+        </w:rPr>
+      </w:pPr>
+      <w:r>
+        <w:rPr>
+          <w:rFonts w:ascii="Calibri" w:eastAsia="DejaVu Sans Condensed" w:hAnsi="Calibri" w:cs="DejaVu Sans Condensed"/>
+          <w:bCs/>
+          <w:sz w:val="22"/>
+          <w:szCs w:val="22"/>
+          <w:lang w:val="en-GB"/>
+        </w:rPr>
+        <w:tab/>
+      </w:r>
+      <w:r>
+        <w:rPr>
+          <w:rFonts w:ascii="Calibri" w:eastAsia="DejaVu Sans Condensed" w:hAnsi="Calibri" w:cs="DejaVu Sans Condensed"/>
+          <w:bCs/>
+          <w:sz w:val="22"/>
+          <w:szCs w:val="22"/>
+          <w:lang w:val="en-GB"/>
+        </w:rPr>
+        <w:t xml:space="preserve">Country data was obtained from the worldbank.org API in </w:t>
+      </w:r>
+      <w:r>
+        <w:rPr>
+          <w:rFonts w:ascii="Courier New" w:eastAsia="DejaVu Sans Condensed" w:hAnsi="Courier New" w:cs="Courier New"/>
+          <w:bCs/>
+          <w:sz w:val="20"/>
+          <w:szCs w:val="22"/>
+          <w:lang w:val="en-GB"/>
+        </w:rPr>
+        <w:t>.</w:t>
+      </w:r>
+      <w:r>
+        <w:rPr>
+          <w:rFonts w:ascii="Courier New" w:eastAsia="DejaVu Sans Condensed" w:hAnsi="Courier New" w:cs="Courier New"/>
+          <w:bCs/>
+          <w:sz w:val="20"/>
+          <w:szCs w:val="22"/>
           <w:lang w:val="en-GB"/>
         </w:rPr>
         <w:t>xlsx</w:t>
@@ -2607,32 +3291,80 @@
         <w:rPr>
           <w:rFonts w:ascii="Calibri" w:eastAsia="DejaVu Sans Condensed" w:hAnsi="Calibri" w:cs="DejaVu Sans Condensed"/>
           <w:bCs/>
-          <w:lang w:val="en-GB"/>
-        </w:rPr>
-        <w:t xml:space="preserve"> format and converted </w:t>
+          <w:sz w:val="20"/>
+          <w:szCs w:val="22"/>
+          <w:lang w:val="en-GB"/>
+        </w:rPr>
+        <w:t xml:space="preserve"> </w:t>
+      </w:r>
+      <w:r>
+        <w:rPr>
+          <w:rFonts w:ascii="Calibri" w:eastAsia="DejaVu Sans Condensed" w:hAnsi="Calibri" w:cs="DejaVu Sans Condensed"/>
+          <w:bCs/>
+          <w:sz w:val="22"/>
+          <w:szCs w:val="22"/>
+          <w:lang w:val="en-GB"/>
+        </w:rPr>
+        <w:t xml:space="preserve">format and converted </w:t>
       </w:r>
       <w:proofErr w:type="gramStart"/>
       <w:r>
         <w:rPr>
           <w:rFonts w:ascii="Calibri" w:eastAsia="DejaVu Sans Condensed" w:hAnsi="Calibri" w:cs="DejaVu Sans Condensed"/>
           <w:bCs/>
-          <w:lang w:val="en-GB"/>
-        </w:rPr>
-        <w:t>to .json</w:t>
+          <w:sz w:val="22"/>
+          <w:szCs w:val="22"/>
+          <w:lang w:val="en-GB"/>
+        </w:rPr>
+        <w:t>to</w:t>
+      </w:r>
+      <w:r>
+        <w:rPr>
+          <w:rFonts w:ascii="Calibri" w:eastAsia="DejaVu Sans Condensed" w:hAnsi="Calibri" w:cs="DejaVu Sans Condensed"/>
+          <w:bCs/>
+          <w:sz w:val="20"/>
+          <w:szCs w:val="22"/>
+          <w:lang w:val="en-GB"/>
+        </w:rPr>
+        <w:t xml:space="preserve"> </w:t>
+      </w:r>
+      <w:r>
+        <w:rPr>
+          <w:rFonts w:ascii="Courier New" w:eastAsia="DejaVu Sans Condensed" w:hAnsi="Courier New" w:cs="Courier New"/>
+          <w:bCs/>
+          <w:sz w:val="20"/>
+          <w:szCs w:val="22"/>
+          <w:lang w:val="en-GB"/>
+        </w:rPr>
+        <w:t>.json</w:t>
       </w:r>
       <w:proofErr w:type="gramEnd"/>
       <w:r>
         <w:rPr>
           <w:rFonts w:ascii="Calibri" w:eastAsia="DejaVu Sans Condensed" w:hAnsi="Calibri" w:cs="DejaVu Sans Condensed"/>
           <w:bCs/>
-          <w:lang w:val="en-GB"/>
-        </w:rPr>
-        <w:t xml:space="preserve"> afterwards</w:t>
-      </w:r>
-      <w:r>
-        <w:rPr>
-          <w:rFonts w:ascii="Calibri" w:eastAsia="DejaVu Sans Condensed" w:hAnsi="Calibri" w:cs="DejaVu Sans Condensed"/>
-          <w:bCs/>
+          <w:sz w:val="20"/>
+          <w:szCs w:val="22"/>
+          <w:lang w:val="en-GB"/>
+        </w:rPr>
+        <w:t xml:space="preserve"> </w:t>
+      </w:r>
+      <w:r>
+        <w:rPr>
+          <w:rFonts w:ascii="Calibri" w:eastAsia="DejaVu Sans Condensed" w:hAnsi="Calibri" w:cs="DejaVu Sans Condensed"/>
+          <w:bCs/>
+          <w:sz w:val="22"/>
+          <w:szCs w:val="22"/>
+          <w:lang w:val="en-GB"/>
+        </w:rPr>
+        <w:t>afterwards</w:t>
+      </w:r>
+      <w:r>
+        <w:rPr>
+          <w:rFonts w:ascii="Calibri" w:eastAsia="DejaVu Sans Condensed" w:hAnsi="Calibri" w:cs="DejaVu Sans Condensed"/>
+          <w:bCs/>
+          <w:sz w:val="22"/>
+          <w:szCs w:val="22"/>
           <w:lang w:val="en-GB"/>
         </w:rPr>
         <w:t>, with the use of a Python script.</w:t>
@@ -2640,21 +3372,83 @@
     </w:p>
     <w:p>
       <w:pPr>
-        <w:keepNext/>
         <w:widowControl w:val="0"/>
-        <w:numPr>
-          <w:ilvl w:val="3"/>
-          <w:numId w:val="1"/>
-        </w:numPr>
-        <w:tabs>
-          <w:tab w:val="left" w:pos="0"/>
-        </w:tabs>
         <w:suppressAutoHyphens/>
-        <w:spacing w:before="240" w:after="120"/>
-        <w:outlineLvl w:val="3"/>
+        <w:spacing w:after="120"/>
+        <w:jc w:val="both"/>
+        <w:rPr>
+          <w:rFonts w:ascii="Calibri" w:eastAsia="DejaVu Sans Condensed" w:hAnsi="Calibri" w:cs="DejaVu Sans Condensed"/>
+          <w:bCs/>
+          <w:sz w:val="22"/>
+          <w:szCs w:val="22"/>
+          <w:lang w:val="en-GB"/>
+        </w:rPr>
+      </w:pPr>
+      <w:r>
+        <w:rPr>
+          <w:rFonts w:ascii="Calibri" w:eastAsia="DejaVu Sans Condensed" w:hAnsi="Calibri" w:cs="DejaVu Sans Condensed"/>
+          <w:bCs/>
+          <w:sz w:val="22"/>
+          <w:szCs w:val="22"/>
+          <w:lang w:val="en-GB"/>
+        </w:rPr>
+        <w:tab/>
+      </w:r>
+      <w:r>
         <w:rPr>
           <w:rFonts w:ascii="Calibri" w:eastAsia="DejaVu Sans Condensed" w:hAnsi="Calibri" w:cs="DejaVu Sans Condensed"/>
           <w:b/>
+          <w:bCs/>
+          <w:sz w:val="22"/>
+          <w:szCs w:val="22"/>
+          <w:lang w:val="en-GB"/>
+        </w:rPr>
+        <w:t>Problems</w:t>
+      </w:r>
+      <w:r>
+        <w:rPr>
+          <w:rFonts w:ascii="Calibri" w:eastAsia="DejaVu Sans Condensed" w:hAnsi="Calibri" w:cs="DejaVu Sans Condensed"/>
+          <w:bCs/>
+          <w:sz w:val="22"/>
+          <w:szCs w:val="22"/>
+          <w:lang w:val="en-GB"/>
+        </w:rPr>
+        <w:t>: The esportsearnings.com API only let us get 100 players/tournaments/teams and one game at a time</w:t>
+      </w:r>
+      <w:r>
+        <w:rPr>
+          <w:rFonts w:ascii="Calibri" w:eastAsia="DejaVu Sans Condensed" w:hAnsi="Calibri" w:cs="DejaVu Sans Condensed"/>
+          <w:bCs/>
+          <w:sz w:val="22"/>
+          <w:szCs w:val="22"/>
+          <w:lang w:val="en-GB"/>
+        </w:rPr>
+        <w:t>, with a limit of one query every 2 seconds, so we made a script to automate data collection.</w:t>
+      </w:r>
+    </w:p>
+    <w:p>
+      <w:pPr>
+        <w:widowControl w:val="0"/>
+        <w:suppressAutoHyphens/>
+        <w:spacing w:after="120"/>
+        <w:jc w:val="both"/>
+        <w:rPr>
+          <w:rFonts w:ascii="Calibri" w:eastAsia="DejaVu Sans Condensed" w:hAnsi="Calibri" w:cs="DejaVu Sans Condensed"/>
+          <w:bCs/>
+          <w:sz w:val="22"/>
+          <w:szCs w:val="22"/>
+          <w:lang w:val="en-GB"/>
+        </w:rPr>
+      </w:pPr>
+    </w:p>
+    <w:p>
+      <w:pPr>
+        <w:widowControl w:val="0"/>
+        <w:suppressAutoHyphens/>
+        <w:spacing w:after="120"/>
+        <w:jc w:val="both"/>
+        <w:rPr>
+          <w:rFonts w:ascii="Calibri" w:eastAsia="DejaVu Sans Condensed" w:hAnsi="Calibri" w:cs="DejaVu Sans Condensed"/>
           <w:bCs/>
           <w:lang w:val="en-GB"/>
         </w:rPr>
@@ -2706,6 +3500,8 @@
           <w:rFonts w:ascii="Calibri" w:eastAsia="DejaVu Sans Condensed" w:hAnsi="Calibri" w:cs="DejaVu Sans Condensed"/>
           <w:b/>
           <w:bCs/>
+          <w:sz w:val="22"/>
+          <w:szCs w:val="22"/>
           <w:lang w:val="en-GB"/>
         </w:rPr>
       </w:pPr>
@@ -2714,6 +3510,8 @@
           <w:rFonts w:ascii="Calibri" w:eastAsia="DejaVu Sans Condensed" w:hAnsi="Calibri" w:cs="DejaVu Sans Condensed"/>
           <w:b/>
           <w:bCs/>
+          <w:sz w:val="22"/>
+          <w:szCs w:val="22"/>
           <w:lang w:val="en-GB"/>
         </w:rPr>
         <w:t>What countries have the highest earnings?</w:t>
@@ -2733,13 +3531,17 @@
         <w:rPr>
           <w:rFonts w:ascii="Calibri" w:eastAsia="DejaVu Sans Condensed" w:hAnsi="Calibri" w:cs="DejaVu Sans Condensed"/>
           <w:bCs/>
-          <w:lang w:val="en-GB"/>
-        </w:rPr>
-      </w:pPr>
-      <w:r>
-        <w:rPr>
-          <w:rFonts w:ascii="Calibri" w:eastAsia="DejaVu Sans Condensed" w:hAnsi="Calibri" w:cs="DejaVu Sans Condensed"/>
-          <w:bCs/>
+          <w:sz w:val="22"/>
+          <w:szCs w:val="22"/>
+          <w:lang w:val="en-GB"/>
+        </w:rPr>
+      </w:pPr>
+      <w:r>
+        <w:rPr>
+          <w:rFonts w:ascii="Calibri" w:eastAsia="DejaVu Sans Condensed" w:hAnsi="Calibri" w:cs="DejaVu Sans Condensed"/>
+          <w:bCs/>
+          <w:sz w:val="22"/>
+          <w:szCs w:val="22"/>
           <w:lang w:val="en-GB"/>
         </w:rPr>
         <w:t>Group players by countries and get the sum of their earnings.</w:t>
@@ -2763,6 +3565,8 @@
         <w:rPr>
           <w:rFonts w:ascii="Calibri" w:eastAsia="DejaVu Sans Condensed" w:hAnsi="Calibri" w:cs="DejaVu Sans Condensed"/>
           <w:bCs/>
+          <w:sz w:val="22"/>
+          <w:szCs w:val="22"/>
           <w:lang w:val="en-GB"/>
         </w:rPr>
       </w:pPr>
@@ -2771,6 +3575,8 @@
           <w:rFonts w:ascii="Calibri" w:eastAsia="DejaVu Sans Condensed" w:hAnsi="Calibri" w:cs="DejaVu Sans Condensed"/>
           <w:b/>
           <w:bCs/>
+          <w:sz w:val="22"/>
+          <w:szCs w:val="22"/>
           <w:lang w:val="en-GB"/>
         </w:rPr>
         <w:t>What is the age at which players earn the most?</w:t>
@@ -2790,13 +3596,17 @@
         <w:rPr>
           <w:rFonts w:ascii="Calibri" w:eastAsia="DejaVu Sans Condensed" w:hAnsi="Calibri" w:cs="DejaVu Sans Condensed"/>
           <w:bCs/>
-          <w:lang w:val="en-GB"/>
-        </w:rPr>
-      </w:pPr>
-      <w:r>
-        <w:rPr>
-          <w:rFonts w:ascii="Calibri" w:eastAsia="DejaVu Sans Condensed" w:hAnsi="Calibri" w:cs="DejaVu Sans Condensed"/>
-          <w:bCs/>
+          <w:sz w:val="22"/>
+          <w:szCs w:val="22"/>
+          <w:lang w:val="en-GB"/>
+        </w:rPr>
+      </w:pPr>
+      <w:r>
+        <w:rPr>
+          <w:rFonts w:ascii="Calibri" w:eastAsia="DejaVu Sans Condensed" w:hAnsi="Calibri" w:cs="DejaVu Sans Condensed"/>
+          <w:bCs/>
+          <w:sz w:val="22"/>
+          <w:szCs w:val="22"/>
           <w:lang w:val="en-GB"/>
         </w:rPr>
         <w:t>Compare each player’s earnings by age.</w:t>
@@ -2820,6 +3630,8 @@
         <w:rPr>
           <w:rFonts w:ascii="Calibri" w:eastAsia="DejaVu Sans Condensed" w:hAnsi="Calibri" w:cs="DejaVu Sans Condensed"/>
           <w:bCs/>
+          <w:sz w:val="22"/>
+          <w:szCs w:val="22"/>
           <w:lang w:val="en-GB"/>
         </w:rPr>
       </w:pPr>
@@ -2828,6 +3640,8 @@
           <w:rFonts w:ascii="Calibri" w:eastAsia="DejaVu Sans Condensed" w:hAnsi="Calibri" w:cs="DejaVu Sans Condensed"/>
           <w:b/>
           <w:bCs/>
+          <w:sz w:val="22"/>
+          <w:szCs w:val="22"/>
           <w:lang w:val="en-GB"/>
         </w:rPr>
         <w:t>What organizations earned the most?</w:t>
@@ -2847,13 +3661,17 @@
         <w:rPr>
           <w:rFonts w:ascii="Calibri" w:eastAsia="DejaVu Sans Condensed" w:hAnsi="Calibri" w:cs="DejaVu Sans Condensed"/>
           <w:bCs/>
-          <w:lang w:val="en-GB"/>
-        </w:rPr>
-      </w:pPr>
-      <w:r>
-        <w:rPr>
-          <w:rFonts w:ascii="Calibri" w:eastAsia="DejaVu Sans Condensed" w:hAnsi="Calibri" w:cs="DejaVu Sans Condensed"/>
-          <w:bCs/>
+          <w:sz w:val="22"/>
+          <w:szCs w:val="22"/>
+          <w:lang w:val="en-GB"/>
+        </w:rPr>
+      </w:pPr>
+      <w:r>
+        <w:rPr>
+          <w:rFonts w:ascii="Calibri" w:eastAsia="DejaVu Sans Condensed" w:hAnsi="Calibri" w:cs="DejaVu Sans Condensed"/>
+          <w:bCs/>
+          <w:sz w:val="22"/>
+          <w:szCs w:val="22"/>
           <w:lang w:val="en-GB"/>
         </w:rPr>
         <w:t>Sort the teams table by earnings.</w:t>
@@ -2877,6 +3695,8 @@
         <w:rPr>
           <w:rFonts w:ascii="Calibri" w:eastAsia="DejaVu Sans Condensed" w:hAnsi="Calibri" w:cs="DejaVu Sans Condensed"/>
           <w:bCs/>
+          <w:sz w:val="22"/>
+          <w:szCs w:val="22"/>
           <w:lang w:val="en-GB"/>
         </w:rPr>
       </w:pPr>
@@ -2885,6 +3705,8 @@
           <w:rFonts w:ascii="Calibri" w:eastAsia="DejaVu Sans Condensed" w:hAnsi="Calibri" w:cs="DejaVu Sans Condensed"/>
           <w:b/>
           <w:bCs/>
+          <w:sz w:val="22"/>
+          <w:szCs w:val="22"/>
           <w:lang w:val="en-GB"/>
         </w:rPr>
         <w:t>What games have the most earnings?</w:t>
@@ -2904,13 +3726,17 @@
         <w:rPr>
           <w:rFonts w:ascii="Calibri" w:eastAsia="DejaVu Sans Condensed" w:hAnsi="Calibri" w:cs="DejaVu Sans Condensed"/>
           <w:bCs/>
-          <w:lang w:val="en-GB"/>
-        </w:rPr>
-      </w:pPr>
-      <w:r>
-        <w:rPr>
-          <w:rFonts w:ascii="Calibri" w:eastAsia="DejaVu Sans Condensed" w:hAnsi="Calibri" w:cs="DejaVu Sans Condensed"/>
-          <w:bCs/>
+          <w:sz w:val="22"/>
+          <w:szCs w:val="22"/>
+          <w:lang w:val="en-GB"/>
+        </w:rPr>
+      </w:pPr>
+      <w:r>
+        <w:rPr>
+          <w:rFonts w:ascii="Calibri" w:eastAsia="DejaVu Sans Condensed" w:hAnsi="Calibri" w:cs="DejaVu Sans Condensed"/>
+          <w:bCs/>
+          <w:sz w:val="22"/>
+          <w:szCs w:val="22"/>
           <w:lang w:val="en-GB"/>
         </w:rPr>
         <w:t>Sort the games table by earnings.</w:t>
@@ -2934,6 +3760,8 @@
         <w:rPr>
           <w:rFonts w:ascii="Calibri" w:eastAsia="DejaVu Sans Condensed" w:hAnsi="Calibri" w:cs="DejaVu Sans Condensed"/>
           <w:bCs/>
+          <w:sz w:val="22"/>
+          <w:szCs w:val="22"/>
           <w:lang w:val="en-GB"/>
         </w:rPr>
       </w:pPr>
@@ -2942,6 +3770,8 @@
           <w:rFonts w:ascii="Calibri" w:eastAsia="DejaVu Sans Condensed" w:hAnsi="Calibri" w:cs="DejaVu Sans Condensed"/>
           <w:b/>
           <w:bCs/>
+          <w:sz w:val="22"/>
+          <w:szCs w:val="22"/>
           <w:lang w:val="en-GB"/>
         </w:rPr>
         <w:t>What months are the most active in esports?</w:t>
@@ -2961,20 +3791,85 @@
         <w:rPr>
           <w:rFonts w:ascii="Calibri" w:eastAsia="DejaVu Sans Condensed" w:hAnsi="Calibri" w:cs="DejaVu Sans Condensed"/>
           <w:bCs/>
-          <w:sz w:val="72"/>
-          <w:szCs w:val="72"/>
-          <w:lang w:val="en-GB"/>
-        </w:rPr>
-      </w:pPr>
-      <w:r>
-        <w:rPr>
-          <w:rFonts w:ascii="Calibri" w:eastAsia="DejaVu Sans Condensed" w:hAnsi="Calibri" w:cs="DejaVu Sans Condensed"/>
-          <w:bCs/>
-          <w:sz w:val="72"/>
-          <w:szCs w:val="72"/>
-          <w:lang w:val="en-GB"/>
-        </w:rPr>
-        <w:t>TBA</w:t>
+          <w:sz w:val="22"/>
+          <w:szCs w:val="22"/>
+          <w:lang w:val="en-GB"/>
+        </w:rPr>
+      </w:pPr>
+      <w:r>
+        <w:rPr>
+          <w:rFonts w:ascii="Calibri" w:eastAsia="DejaVu Sans Condensed" w:hAnsi="Calibri" w:cs="DejaVu Sans Condensed"/>
+          <w:bCs/>
+          <w:sz w:val="22"/>
+          <w:szCs w:val="22"/>
+          <w:lang w:val="en-GB"/>
+        </w:rPr>
+        <w:t>Use the dates from the tournaments table.</w:t>
+      </w:r>
+    </w:p>
+    <w:p>
+      <w:pPr>
+        <w:pStyle w:val="ListParagraph"/>
+        <w:keepNext/>
+        <w:widowControl w:val="0"/>
+        <w:numPr>
+          <w:ilvl w:val="0"/>
+          <w:numId w:val="11"/>
+        </w:numPr>
+        <w:tabs>
+          <w:tab w:val="left" w:pos="0"/>
+        </w:tabs>
+        <w:suppressAutoHyphens/>
+        <w:spacing w:before="240" w:after="120"/>
+        <w:outlineLvl w:val="3"/>
+        <w:rPr>
+          <w:rFonts w:ascii="Calibri" w:eastAsia="DejaVu Sans Condensed" w:hAnsi="Calibri" w:cs="DejaVu Sans Condensed"/>
+          <w:bCs/>
+          <w:sz w:val="22"/>
+          <w:szCs w:val="22"/>
+          <w:lang w:val="en-GB"/>
+        </w:rPr>
+      </w:pPr>
+      <w:r>
+        <w:rPr>
+          <w:rFonts w:ascii="Calibri" w:eastAsia="DejaVu Sans Condensed" w:hAnsi="Calibri" w:cs="DejaVu Sans Condensed"/>
+          <w:b/>
+          <w:bCs/>
+          <w:sz w:val="22"/>
+          <w:szCs w:val="22"/>
+          <w:lang w:val="en-GB"/>
+        </w:rPr>
+        <w:t>How does unemployment correlate with player earnings?</w:t>
+      </w:r>
+    </w:p>
+    <w:p>
+      <w:pPr>
+        <w:pStyle w:val="ListParagraph"/>
+        <w:keepNext/>
+        <w:widowControl w:val="0"/>
+        <w:tabs>
+          <w:tab w:val="left" w:pos="0"/>
+        </w:tabs>
+        <w:suppressAutoHyphens/>
+        <w:spacing w:before="240" w:after="120"/>
+        <w:outlineLvl w:val="3"/>
+        <w:rPr>
+          <w:rFonts w:ascii="Calibri" w:eastAsia="DejaVu Sans Condensed" w:hAnsi="Calibri" w:cs="DejaVu Sans Condensed"/>
+          <w:bCs/>
+          <w:sz w:val="22"/>
+          <w:szCs w:val="22"/>
+          <w:lang w:val="en-GB"/>
+        </w:rPr>
+      </w:pPr>
+      <w:r>
+        <w:rPr>
+          <w:rFonts w:ascii="Calibri" w:eastAsia="DejaVu Sans Condensed" w:hAnsi="Calibri" w:cs="DejaVu Sans Condensed"/>
+          <w:bCs/>
+          <w:sz w:val="22"/>
+          <w:szCs w:val="22"/>
+          <w:lang w:val="en-GB"/>
+        </w:rPr>
+        <w:t>Use the data from country and player tables.</w:t>
       </w:r>
     </w:p>
     <w:sectPr>
@@ -3830,6 +4725,119 @@
     </w:lvl>
   </w:abstractNum>
   <w:abstractNum w:abstractNumId="6" w15:restartNumberingAfterBreak="0">
+    <w:nsid w:val="15144EFC"/>
+    <w:multiLevelType w:val="hybridMultilevel"/>
+    <w:tmpl w:val="D4EE5BB0"/>
+    <w:lvl w:ilvl="0" w:tplc="08160001">
+      <w:start w:val="1"/>
+      <w:numFmt w:val="bullet"/>
+      <w:lvlText w:val=""/>
+      <w:lvlJc w:val="left"/>
+      <w:pPr>
+        <w:ind w:left="1440" w:hanging="360"/>
+      </w:pPr>
+      <w:rPr>
+        <w:rFonts w:ascii="Symbol" w:hAnsi="Symbol" w:hint="default"/>
+      </w:rPr>
+    </w:lvl>
+    <w:lvl w:ilvl="1" w:tplc="08160003" w:tentative="1">
+      <w:start w:val="1"/>
+      <w:numFmt w:val="bullet"/>
+      <w:lvlText w:val="o"/>
+      <w:lvlJc w:val="left"/>
+      <w:pPr>
+        <w:ind w:left="2160" w:hanging="360"/>
+      </w:pPr>
+      <w:rPr>
+        <w:rFonts w:ascii="Courier New" w:hAnsi="Courier New" w:cs="Courier New" w:hint="default"/>
+      </w:rPr>
+    </w:lvl>
+    <w:lvl w:ilvl="2" w:tplc="08160005" w:tentative="1">
+      <w:start w:val="1"/>
+      <w:numFmt w:val="bullet"/>
+      <w:lvlText w:val=""/>
+      <w:lvlJc w:val="left"/>
+      <w:pPr>
+        <w:ind w:left="2880" w:hanging="360"/>
+      </w:pPr>
+      <w:rPr>
+        <w:rFonts w:ascii="Wingdings" w:hAnsi="Wingdings" w:hint="default"/>
+      </w:rPr>
+    </w:lvl>
+    <w:lvl w:ilvl="3" w:tplc="08160001" w:tentative="1">
+      <w:start w:val="1"/>
+      <w:numFmt w:val="bullet"/>
+      <w:lvlText w:val=""/>
+      <w:lvlJc w:val="left"/>
+      <w:pPr>
+        <w:ind w:left="3600" w:hanging="360"/>
+      </w:pPr>
+      <w:rPr>
+        <w:rFonts w:ascii="Symbol" w:hAnsi="Symbol" w:hint="default"/>
+      </w:rPr>
+    </w:lvl>
+    <w:lvl w:ilvl="4" w:tplc="08160003" w:tentative="1">
+      <w:start w:val="1"/>
+      <w:numFmt w:val="bullet"/>
+      <w:lvlText w:val="o"/>
+      <w:lvlJc w:val="left"/>
+      <w:pPr>
+        <w:ind w:left="4320" w:hanging="360"/>
+      </w:pPr>
+      <w:rPr>
+        <w:rFonts w:ascii="Courier New" w:hAnsi="Courier New" w:cs="Courier New" w:hint="default"/>
+      </w:rPr>
+    </w:lvl>
+    <w:lvl w:ilvl="5" w:tplc="08160005" w:tentative="1">
+      <w:start w:val="1"/>
+      <w:numFmt w:val="bullet"/>
+      <w:lvlText w:val=""/>
+      <w:lvlJc w:val="left"/>
+      <w:pPr>
+        <w:ind w:left="5040" w:hanging="360"/>
+      </w:pPr>
+      <w:rPr>
+        <w:rFonts w:ascii="Wingdings" w:hAnsi="Wingdings" w:hint="default"/>
+      </w:rPr>
+    </w:lvl>
+    <w:lvl w:ilvl="6" w:tplc="08160001" w:tentative="1">
+      <w:start w:val="1"/>
+      <w:numFmt w:val="bullet"/>
+      <w:lvlText w:val=""/>
+      <w:lvlJc w:val="left"/>
+      <w:pPr>
+        <w:ind w:left="5760" w:hanging="360"/>
+      </w:pPr>
+      <w:rPr>
+        <w:rFonts w:ascii="Symbol" w:hAnsi="Symbol" w:hint="default"/>
+      </w:rPr>
+    </w:lvl>
+    <w:lvl w:ilvl="7" w:tplc="08160003" w:tentative="1">
+      <w:start w:val="1"/>
+      <w:numFmt w:val="bullet"/>
+      <w:lvlText w:val="o"/>
+      <w:lvlJc w:val="left"/>
+      <w:pPr>
+        <w:ind w:left="6480" w:hanging="360"/>
+      </w:pPr>
+      <w:rPr>
+        <w:rFonts w:ascii="Courier New" w:hAnsi="Courier New" w:cs="Courier New" w:hint="default"/>
+      </w:rPr>
+    </w:lvl>
+    <w:lvl w:ilvl="8" w:tplc="08160005" w:tentative="1">
+      <w:start w:val="1"/>
+      <w:numFmt w:val="bullet"/>
+      <w:lvlText w:val=""/>
+      <w:lvlJc w:val="left"/>
+      <w:pPr>
+        <w:ind w:left="7200" w:hanging="360"/>
+      </w:pPr>
+      <w:rPr>
+        <w:rFonts w:ascii="Wingdings" w:hAnsi="Wingdings" w:hint="default"/>
+      </w:rPr>
+    </w:lvl>
+  </w:abstractNum>
+  <w:abstractNum w:abstractNumId="7" w15:restartNumberingAfterBreak="0">
     <w:nsid w:val="1A8B08AE"/>
     <w:multiLevelType w:val="hybridMultilevel"/>
     <w:tmpl w:val="6EFADA4A"/>
@@ -3942,7 +4950,7 @@
       </w:rPr>
     </w:lvl>
   </w:abstractNum>
-  <w:abstractNum w:abstractNumId="7" w15:restartNumberingAfterBreak="0">
+  <w:abstractNum w:abstractNumId="8" w15:restartNumberingAfterBreak="0">
     <w:nsid w:val="1DDA5F1C"/>
     <w:multiLevelType w:val="hybridMultilevel"/>
     <w:tmpl w:val="DBB0A4C4"/>
@@ -4055,10 +5063,10 @@
       </w:rPr>
     </w:lvl>
   </w:abstractNum>
-  <w:abstractNum w:abstractNumId="8" w15:restartNumberingAfterBreak="0">
+  <w:abstractNum w:abstractNumId="9" w15:restartNumberingAfterBreak="0">
     <w:nsid w:val="2DF66C4B"/>
     <w:multiLevelType w:val="hybridMultilevel"/>
-    <w:tmpl w:val="5FF47D8C"/>
+    <w:tmpl w:val="7F9AD1BE"/>
     <w:lvl w:ilvl="0" w:tplc="08160001">
       <w:start w:val="1"/>
       <w:numFmt w:val="bullet"/>
@@ -4168,7 +5176,7 @@
       </w:rPr>
     </w:lvl>
   </w:abstractNum>
-  <w:abstractNum w:abstractNumId="9" w15:restartNumberingAfterBreak="0">
+  <w:abstractNum w:abstractNumId="10" w15:restartNumberingAfterBreak="0">
     <w:nsid w:val="3DD12F6F"/>
     <w:multiLevelType w:val="hybridMultilevel"/>
     <w:tmpl w:val="C9E8727E"/>
@@ -4281,7 +5289,7 @@
       </w:rPr>
     </w:lvl>
   </w:abstractNum>
-  <w:abstractNum w:abstractNumId="10" w15:restartNumberingAfterBreak="0">
+  <w:abstractNum w:abstractNumId="11" w15:restartNumberingAfterBreak="0">
     <w:nsid w:val="46BD79BD"/>
     <w:multiLevelType w:val="hybridMultilevel"/>
     <w:tmpl w:val="463A7AB4"/>
@@ -4394,7 +5402,7 @@
       </w:rPr>
     </w:lvl>
   </w:abstractNum>
-  <w:abstractNum w:abstractNumId="11" w15:restartNumberingAfterBreak="0">
+  <w:abstractNum w:abstractNumId="12" w15:restartNumberingAfterBreak="0">
     <w:nsid w:val="4CAF190F"/>
     <w:multiLevelType w:val="hybridMultilevel"/>
     <w:tmpl w:val="C6DEAE7C"/>
@@ -4507,7 +5515,7 @@
       </w:rPr>
     </w:lvl>
   </w:abstractNum>
-  <w:abstractNum w:abstractNumId="12" w15:restartNumberingAfterBreak="0">
+  <w:abstractNum w:abstractNumId="13" w15:restartNumberingAfterBreak="0">
     <w:nsid w:val="52902555"/>
     <w:multiLevelType w:val="hybridMultilevel"/>
     <w:tmpl w:val="E3E8FE72"/>
@@ -4620,7 +5628,7 @@
       </w:rPr>
     </w:lvl>
   </w:abstractNum>
-  <w:abstractNum w:abstractNumId="13" w15:restartNumberingAfterBreak="0">
+  <w:abstractNum w:abstractNumId="14" w15:restartNumberingAfterBreak="0">
     <w:nsid w:val="5ABB1358"/>
     <w:multiLevelType w:val="hybridMultilevel"/>
     <w:tmpl w:val="A6D85E2C"/>
@@ -4733,7 +5741,7 @@
       </w:rPr>
     </w:lvl>
   </w:abstractNum>
-  <w:abstractNum w:abstractNumId="14" w15:restartNumberingAfterBreak="0">
+  <w:abstractNum w:abstractNumId="15" w15:restartNumberingAfterBreak="0">
     <w:nsid w:val="6E921ECD"/>
     <w:multiLevelType w:val="hybridMultilevel"/>
     <w:tmpl w:val="BA3AE42A"/>
@@ -4862,34 +5870,37 @@
     <w:abstractNumId w:val="0"/>
   </w:num>
   <w:num w:numId="6">
-    <w:abstractNumId w:val="7"/>
+    <w:abstractNumId w:val="8"/>
   </w:num>
   <w:num w:numId="7">
-    <w:abstractNumId w:val="11"/>
+    <w:abstractNumId w:val="12"/>
   </w:num>
   <w:num w:numId="8">
     <w:abstractNumId w:val="5"/>
   </w:num>
   <w:num w:numId="9">
-    <w:abstractNumId w:val="12"/>
+    <w:abstractNumId w:val="13"/>
   </w:num>
   <w:num w:numId="10">
+    <w:abstractNumId w:val="15"/>
+  </w:num>
+  <w:num w:numId="11">
+    <w:abstractNumId w:val="9"/>
+  </w:num>
+  <w:num w:numId="12">
+    <w:abstractNumId w:val="7"/>
+  </w:num>
+  <w:num w:numId="13">
     <w:abstractNumId w:val="14"/>
   </w:num>
-  <w:num w:numId="11">
-    <w:abstractNumId w:val="8"/>
-  </w:num>
-  <w:num w:numId="12">
-    <w:abstractNumId w:val="6"/>
-  </w:num>
-  <w:num w:numId="13">
-    <w:abstractNumId w:val="13"/>
-  </w:num>
   <w:num w:numId="14">
-    <w:abstractNumId w:val="9"/>
+    <w:abstractNumId w:val="10"/>
   </w:num>
   <w:num w:numId="15">
-    <w:abstractNumId w:val="10"/>
+    <w:abstractNumId w:val="11"/>
+  </w:num>
+  <w:num w:numId="16">
+    <w:abstractNumId w:val="6"/>
   </w:num>
 </w:numbering>
 </file>
@@ -5156,10 +6167,6 @@
     <w:lsdException w:name="Colorful Grid Accent 6"/>
     <w:lsdException w:name="Bibliography" w:semiHidden="1" w:unhideWhenUsed="1"/>
     <w:lsdException w:name="TOC Heading" w:semiHidden="1" w:unhideWhenUsed="1"/>
-    <w:lsdException w:name="Grid Table Light" w:semiHidden="1" w:unhideWhenUsed="1"/>
-    <w:lsdException w:name="Grid Table 1 Light" w:semiHidden="1" w:unhideWhenUsed="1"/>
-    <w:lsdException w:name="Grid Table 2" w:semiHidden="1" w:unhideWhenUsed="1"/>
-    <w:lsdException w:name="Grid Table 3" w:semiHidden="1" w:unhideWhenUsed="1"/>
     <w:lsdException w:name="Grid Table 4" w:uiPriority="49"/>
     <w:lsdException w:name="Grid Table 5 Dark" w:uiPriority="50"/>
     <w:lsdException w:name="Grid Table 6 Colorful" w:uiPriority="51"/>

</xml_diff>